<commit_message>
Added maps attributes to switch level.
</commit_message>
<xml_diff>
--- a/doc/QOS/SAI-Proposal-QOS-MAPS-Ver4.docx
+++ b/doc/QOS/SAI-Proposal-QOS-MAPS-Ver4.docx
@@ -425,8 +425,6 @@
                   </w:rPr>
                   <w:t>V0.9.3</w:t>
                 </w:r>
-                <w:bookmarkStart w:id="0" w:name="_GoBack"/>
-                <w:bookmarkEnd w:id="0"/>
               </w:p>
             </w:tc>
           </w:tr>
@@ -1856,12 +1854,12 @@
         </w:numPr>
         <w:ind w:left="432" w:hanging="432"/>
       </w:pPr>
-      <w:bookmarkStart w:id="1" w:name="_Toc417378492"/>
+      <w:bookmarkStart w:id="0" w:name="_Toc417378492"/>
       <w:r>
         <w:lastRenderedPageBreak/>
         <w:t>List of Changes</w:t>
       </w:r>
-      <w:bookmarkEnd w:id="1"/>
+      <w:bookmarkEnd w:id="0"/>
     </w:p>
     <w:tbl>
       <w:tblPr>
@@ -2412,12 +2410,12 @@
       <w:pPr>
         <w:pStyle w:val="Heading1"/>
       </w:pPr>
-      <w:bookmarkStart w:id="2" w:name="_Toc417378493"/>
+      <w:bookmarkStart w:id="1" w:name="_Toc417378493"/>
       <w:r>
         <w:lastRenderedPageBreak/>
         <w:t>Overview</w:t>
       </w:r>
-      <w:bookmarkEnd w:id="2"/>
+      <w:bookmarkEnd w:id="1"/>
     </w:p>
     <w:p>
       <w:pPr>
@@ -2784,14 +2782,124 @@
       <w:pPr>
         <w:pStyle w:val="Heading1"/>
       </w:pPr>
-      <w:bookmarkStart w:id="3" w:name="_Toc417378494"/>
+      <w:bookmarkStart w:id="2" w:name="_Toc417378494"/>
       <w:r>
         <w:t>Specificatio</w:t>
       </w:r>
       <w:r>
         <w:t>n</w:t>
       </w:r>
+      <w:bookmarkEnd w:id="2"/>
+    </w:p>
+    <w:p>
+      <w:pPr>
+        <w:pStyle w:val="Heading2"/>
+        <w:rPr>
+          <w:lang w:val="fr-FR"/>
+        </w:rPr>
+      </w:pPr>
+      <w:bookmarkStart w:id="3" w:name="_Toc417378495"/>
+      <w:r>
+        <w:rPr>
+          <w:lang w:val="fr-FR"/>
+        </w:rPr>
+        <w:t>Changes to sai.h</w:t>
+      </w:r>
       <w:bookmarkEnd w:id="3"/>
+      <w:r>
+        <w:rPr>
+          <w:lang w:val="fr-FR"/>
+        </w:rPr>
+        <w:t xml:space="preserve"> </w:t>
+      </w:r>
+    </w:p>
+    <w:p>
+      <w:pPr>
+        <w:pStyle w:val="code"/>
+        <w:rPr>
+          <w:lang w:val="fr-FR"/>
+        </w:rPr>
+      </w:pPr>
+      <w:r>
+        <w:rPr>
+          <w:lang w:val="fr-FR"/>
+        </w:rPr>
+        <w:t>typedef enum _sai_api_t</w:t>
+      </w:r>
+    </w:p>
+    <w:p>
+      <w:pPr>
+        <w:pStyle w:val="code"/>
+        <w:rPr>
+          <w:lang w:val="fr-FR"/>
+        </w:rPr>
+      </w:pPr>
+      <w:r>
+        <w:rPr>
+          <w:lang w:val="fr-FR"/>
+        </w:rPr>
+        <w:t>{</w:t>
+      </w:r>
+      <w:r>
+        <w:rPr>
+          <w:lang w:val="fr-FR"/>
+        </w:rPr>
+        <w:t xml:space="preserve"> </w:t>
+      </w:r>
+    </w:p>
+    <w:p>
+      <w:pPr>
+        <w:pStyle w:val="code"/>
+        <w:rPr>
+          <w:lang w:val="fr-FR"/>
+        </w:rPr>
+      </w:pPr>
+      <w:r>
+        <w:rPr>
+          <w:lang w:val="fr-FR"/>
+        </w:rPr>
+        <w:t xml:space="preserve">   …</w:t>
+      </w:r>
+    </w:p>
+    <w:p>
+      <w:pPr>
+        <w:pStyle w:val="code"/>
+        <w:rPr>
+          <w:lang w:val="fr-FR"/>
+        </w:rPr>
+      </w:pPr>
+      <w:r>
+        <w:rPr>
+          <w:lang w:val="fr-FR"/>
+        </w:rPr>
+        <w:t xml:space="preserve">   SAI_API_QOS_MAP   = 14</w:t>
+      </w:r>
+      <w:r>
+        <w:rPr>
+          <w:lang w:val="fr-FR"/>
+        </w:rPr>
+        <w:t>,</w:t>
+      </w:r>
+    </w:p>
+    <w:p>
+      <w:pPr>
+        <w:pStyle w:val="code"/>
+        <w:rPr>
+          <w:lang w:val="fr-FR"/>
+        </w:rPr>
+      </w:pPr>
+      <w:r>
+        <w:rPr>
+          <w:lang w:val="fr-FR"/>
+        </w:rPr>
+        <w:t>}</w:t>
+      </w:r>
+      <w:r>
+        <w:rPr>
+          <w:lang w:val="fr-FR"/>
+        </w:rPr>
+        <w:t xml:space="preserve"> sai_api_t;</w:t>
+      </w:r>
     </w:p>
     <w:p>
       <w:pPr>
@@ -2800,136 +2908,26 @@
           <w:lang w:val="fr-FR"/>
         </w:rPr>
       </w:pPr>
-      <w:bookmarkStart w:id="4" w:name="_Toc417378495"/>
-      <w:r>
-        <w:rPr>
-          <w:lang w:val="fr-FR"/>
-        </w:rPr>
-        <w:t>Changes to sai.h</w:t>
+      <w:bookmarkStart w:id="4" w:name="_Toc417378496"/>
+      <w:r>
+        <w:rPr>
+          <w:lang w:val="fr-FR"/>
+        </w:rPr>
+        <w:t xml:space="preserve">New file </w:t>
+      </w:r>
+      <w:r>
+        <w:rPr>
+          <w:lang w:val="fr-FR"/>
+        </w:rPr>
+        <w:t>saiqosmaps</w:t>
+      </w:r>
+      <w:r>
+        <w:rPr>
+          <w:lang w:val="fr-FR"/>
+        </w:rPr>
+        <w:t>.h</w:t>
       </w:r>
       <w:bookmarkEnd w:id="4"/>
-      <w:r>
-        <w:rPr>
-          <w:lang w:val="fr-FR"/>
-        </w:rPr>
-        <w:t xml:space="preserve"> </w:t>
-      </w:r>
-    </w:p>
-    <w:p>
-      <w:pPr>
-        <w:pStyle w:val="code"/>
-        <w:rPr>
-          <w:lang w:val="fr-FR"/>
-        </w:rPr>
-      </w:pPr>
-      <w:r>
-        <w:rPr>
-          <w:lang w:val="fr-FR"/>
-        </w:rPr>
-        <w:t>typedef enum _sai_api_t</w:t>
-      </w:r>
-    </w:p>
-    <w:p>
-      <w:pPr>
-        <w:pStyle w:val="code"/>
-        <w:rPr>
-          <w:lang w:val="fr-FR"/>
-        </w:rPr>
-      </w:pPr>
-      <w:r>
-        <w:rPr>
-          <w:lang w:val="fr-FR"/>
-        </w:rPr>
-        <w:t>{</w:t>
-      </w:r>
-      <w:r>
-        <w:rPr>
-          <w:lang w:val="fr-FR"/>
-        </w:rPr>
-        <w:t xml:space="preserve"> </w:t>
-      </w:r>
-    </w:p>
-    <w:p>
-      <w:pPr>
-        <w:pStyle w:val="code"/>
-        <w:rPr>
-          <w:lang w:val="fr-FR"/>
-        </w:rPr>
-      </w:pPr>
-      <w:r>
-        <w:rPr>
-          <w:lang w:val="fr-FR"/>
-        </w:rPr>
-        <w:t xml:space="preserve">   …</w:t>
-      </w:r>
-    </w:p>
-    <w:p>
-      <w:pPr>
-        <w:pStyle w:val="code"/>
-        <w:rPr>
-          <w:lang w:val="fr-FR"/>
-        </w:rPr>
-      </w:pPr>
-      <w:r>
-        <w:rPr>
-          <w:lang w:val="fr-FR"/>
-        </w:rPr>
-        <w:t xml:space="preserve">   SAI_API_QOS_MAP   = 14</w:t>
-      </w:r>
-      <w:r>
-        <w:rPr>
-          <w:lang w:val="fr-FR"/>
-        </w:rPr>
-        <w:t>,</w:t>
-      </w:r>
-    </w:p>
-    <w:p>
-      <w:pPr>
-        <w:pStyle w:val="code"/>
-        <w:rPr>
-          <w:lang w:val="fr-FR"/>
-        </w:rPr>
-      </w:pPr>
-      <w:r>
-        <w:rPr>
-          <w:lang w:val="fr-FR"/>
-        </w:rPr>
-        <w:t>}</w:t>
-      </w:r>
-      <w:r>
-        <w:rPr>
-          <w:lang w:val="fr-FR"/>
-        </w:rPr>
-        <w:t xml:space="preserve"> sai_api_t;</w:t>
-      </w:r>
-    </w:p>
-    <w:p>
-      <w:pPr>
-        <w:pStyle w:val="Heading2"/>
-        <w:rPr>
-          <w:lang w:val="fr-FR"/>
-        </w:rPr>
-      </w:pPr>
-      <w:bookmarkStart w:id="5" w:name="_Toc417378496"/>
-      <w:r>
-        <w:rPr>
-          <w:lang w:val="fr-FR"/>
-        </w:rPr>
-        <w:t xml:space="preserve">New file </w:t>
-      </w:r>
-      <w:r>
-        <w:rPr>
-          <w:lang w:val="fr-FR"/>
-        </w:rPr>
-        <w:t>saiqosmaps</w:t>
-      </w:r>
-      <w:r>
-        <w:rPr>
-          <w:lang w:val="fr-FR"/>
-        </w:rPr>
-        <w:t>.h</w:t>
-      </w:r>
-      <w:bookmarkEnd w:id="5"/>
     </w:p>
     <w:p>
       <w:pPr>
@@ -5589,7 +5587,7 @@
       <w:pPr>
         <w:pStyle w:val="code"/>
         <w:rPr>
-          <w:del w:id="6" w:author="Daparthi, Ashok" w:date="2015-04-19T14:02:00Z"/>
+          <w:del w:id="5" w:author="Daparthi, Ashok" w:date="2015-04-19T14:02:00Z"/>
         </w:rPr>
       </w:pPr>
     </w:p>
@@ -5600,7 +5598,7 @@
           <w:lang w:val="fr-FR"/>
         </w:rPr>
       </w:pPr>
-      <w:bookmarkStart w:id="7" w:name="_Toc417378497"/>
+      <w:bookmarkStart w:id="6" w:name="_Toc417378497"/>
       <w:r>
         <w:rPr>
           <w:lang w:val="fr-FR"/>
@@ -5613,30 +5611,946 @@
         </w:rPr>
         <w:t>.h</w:t>
       </w:r>
+      <w:bookmarkEnd w:id="6"/>
+    </w:p>
+    <w:p>
+      <w:pPr>
+        <w:pStyle w:val="Heading3"/>
+      </w:pPr>
+      <w:bookmarkStart w:id="7" w:name="_Toc417378498"/>
+      <w:r>
+        <w:t>New attributes</w:t>
+      </w:r>
       <w:bookmarkEnd w:id="7"/>
     </w:p>
     <w:p>
       <w:pPr>
+        <w:pStyle w:val="code"/>
+        <w:rPr>
+          <w:lang w:val="fr-FR"/>
+        </w:rPr>
+      </w:pPr>
+      <w:r>
+        <w:rPr>
+          <w:lang w:val="fr-FR"/>
+        </w:rPr>
+        <w:t xml:space="preserve">typedef enum _sai_port_attr_t </w:t>
+      </w:r>
+    </w:p>
+    <w:p>
+      <w:pPr>
+        <w:pStyle w:val="code"/>
+      </w:pPr>
+      <w:r>
+        <w:t xml:space="preserve">{ </w:t>
+      </w:r>
+    </w:p>
+    <w:p>
+      <w:pPr>
+        <w:pStyle w:val="code"/>
+      </w:pPr>
+      <w:r>
+        <w:t xml:space="preserve">   </w:t>
+      </w:r>
+      <w:r>
+        <w:t>..</w:t>
+      </w:r>
+    </w:p>
+    <w:p>
+      <w:pPr>
+        <w:pStyle w:val="code"/>
+      </w:pPr>
+      <w:r>
+        <w:t xml:space="preserve">   </w:t>
+      </w:r>
+      <w:r>
+        <w:t>..</w:t>
+      </w:r>
+    </w:p>
+    <w:p>
+      <w:pPr>
+        <w:pStyle w:val="code"/>
+      </w:pPr>
+      <w:r>
+        <w:t xml:space="preserve">   </w:t>
+      </w:r>
+      <w:r>
+        <w:t>/* READ-ONLY */</w:t>
+      </w:r>
+    </w:p>
+    <w:p>
+      <w:pPr>
+        <w:pStyle w:val="code"/>
+      </w:pPr>
+      <w:r>
+        <w:t xml:space="preserve">   </w:t>
+      </w:r>
+      <w:r>
+        <w:t>/* READ-WRITE */</w:t>
+      </w:r>
+    </w:p>
+    <w:p>
+      <w:pPr>
+        <w:pStyle w:val="code"/>
+      </w:pPr>
+      <w:r>
+        <w:t xml:space="preserve">   </w:t>
+      </w:r>
+    </w:p>
+    <w:p>
+      <w:pPr>
+        <w:pStyle w:val="code"/>
+      </w:pPr>
+      <w:r>
+        <w:t xml:space="preserve">   </w:t>
+      </w:r>
+      <w:r>
+        <w:t xml:space="preserve">/* Port default Traffic class </w:t>
+      </w:r>
+      <w:r>
+        <w:t>Mapping</w:t>
+      </w:r>
+      <w:r>
+        <w:t>, Default TC 0</w:t>
+      </w:r>
+      <w:r>
+        <w:t>*/</w:t>
+      </w:r>
+    </w:p>
+    <w:p>
+      <w:pPr>
+        <w:pStyle w:val="code"/>
+      </w:pPr>
+      <w:r>
+        <w:t xml:space="preserve">   </w:t>
+      </w:r>
+      <w:r>
+        <w:t xml:space="preserve">  </w:t>
+      </w:r>
+      <w:r>
+        <w:t xml:space="preserve"> SAI</w:t>
+      </w:r>
+      <w:r>
+        <w:t>_PORT_ATTR_</w:t>
+      </w:r>
+      <w:r>
+        <w:t>QOS_</w:t>
+      </w:r>
+      <w:r>
+        <w:t>DEFAULT_</w:t>
+      </w:r>
+      <w:r>
+        <w:t>TC,</w:t>
+      </w:r>
+    </w:p>
+    <w:p>
+      <w:pPr>
+        <w:pStyle w:val="code"/>
+      </w:pPr>
+    </w:p>
+    <w:p>
+      <w:pPr>
+        <w:pStyle w:val="code"/>
+        <w:rPr>
+          <w:lang w:val="fr-FR"/>
+        </w:rPr>
+      </w:pPr>
+      <w:r>
+        <w:t xml:space="preserve">   </w:t>
+      </w:r>
+      <w:r>
+        <w:rPr>
+          <w:lang w:val="fr-FR"/>
+        </w:rPr>
+        <w:t xml:space="preserve">/* Enable </w:t>
+      </w:r>
+      <w:r>
+        <w:rPr>
+          <w:lang w:val="fr-FR"/>
+        </w:rPr>
+        <w:t xml:space="preserve">DOT1P -&gt; TC </w:t>
+      </w:r>
+      <w:r>
+        <w:rPr>
+          <w:lang w:val="fr-FR"/>
+        </w:rPr>
+        <w:t xml:space="preserve">MAP [sai_object_id_t] </w:t>
+      </w:r>
+      <w:r>
+        <w:rPr>
+          <w:lang w:val="fr-FR"/>
+        </w:rPr>
+        <w:t>on port</w:t>
+      </w:r>
+    </w:p>
+    <w:p>
+      <w:pPr>
+        <w:pStyle w:val="code"/>
+      </w:pPr>
+      <w:r>
+        <w:rPr>
+          <w:lang w:val="fr-FR"/>
+        </w:rPr>
+        <w:t xml:space="preserve">    </w:t>
+      </w:r>
+      <w:r>
+        <w:t>*</w:t>
+      </w:r>
+      <w:r>
+        <w:t xml:space="preserve"> </w:t>
+      </w:r>
+      <w:r>
+        <w:t>MAP id</w:t>
+      </w:r>
+      <w:r>
+        <w:t xml:space="preserve"> = </w:t>
+      </w:r>
+      <w:r>
+        <w:t xml:space="preserve">SAI_NULL_OBJECT_ID to disable map </w:t>
+      </w:r>
+      <w:r>
+        <w:t>on port</w:t>
+      </w:r>
+      <w:r>
+        <w:t xml:space="preserve">. </w:t>
+      </w:r>
+    </w:p>
+    <w:p>
+      <w:pPr>
+        <w:pStyle w:val="code"/>
+      </w:pPr>
+      <w:r>
+        <w:t xml:space="preserve">    * To enable/disbale trust Dot1p, Map ID should be add/remove on port</w:t>
+      </w:r>
+      <w:r>
+        <w:t>.</w:t>
+      </w:r>
+    </w:p>
+    <w:p>
+      <w:pPr>
+        <w:pStyle w:val="code"/>
+      </w:pPr>
+      <w:r>
+        <w:t xml:space="preserve">    * Default no map </w:t>
+      </w:r>
+      <w:r>
+        <w:t>*/</w:t>
+      </w:r>
+    </w:p>
+    <w:p>
+      <w:pPr>
+        <w:pStyle w:val="code"/>
+      </w:pPr>
+    </w:p>
+    <w:p>
+      <w:pPr>
+        <w:pStyle w:val="code"/>
+      </w:pPr>
+      <w:r>
+        <w:t xml:space="preserve">    SAI_PORT_ATTR_QOS_</w:t>
+      </w:r>
+      <w:r>
+        <w:t>DOT1P</w:t>
+      </w:r>
+      <w:r>
+        <w:t>_TO_TC_MAP,</w:t>
+      </w:r>
+    </w:p>
+    <w:p>
+      <w:pPr>
+        <w:pStyle w:val="code"/>
+      </w:pPr>
+    </w:p>
+    <w:p>
+      <w:pPr>
+        <w:pStyle w:val="code"/>
+      </w:pPr>
+      <w:r>
+        <w:t xml:space="preserve">   /* Enable DOT</w:t>
+      </w:r>
+      <w:r>
+        <w:t>1P -&gt; COLOR</w:t>
+      </w:r>
+      <w:r>
+        <w:t xml:space="preserve"> MAP [sai_object_id_t] on port</w:t>
+      </w:r>
+    </w:p>
+    <w:p>
+      <w:pPr>
+        <w:pStyle w:val="code"/>
+      </w:pPr>
+      <w:r>
+        <w:t xml:space="preserve">    </w:t>
+      </w:r>
+      <w:r>
+        <w:t>*</w:t>
+      </w:r>
+      <w:r>
+        <w:t xml:space="preserve"> </w:t>
+      </w:r>
+      <w:r>
+        <w:t>MAP id</w:t>
+      </w:r>
+      <w:r>
+        <w:t xml:space="preserve"> = </w:t>
+      </w:r>
+      <w:r>
+        <w:t xml:space="preserve">SAI_NULL_OBJECT_ID to disable map </w:t>
+      </w:r>
+      <w:r>
+        <w:t>on port</w:t>
+      </w:r>
+      <w:r>
+        <w:t xml:space="preserve">. </w:t>
+      </w:r>
+    </w:p>
+    <w:p>
+      <w:pPr>
+        <w:pStyle w:val="code"/>
+      </w:pPr>
+      <w:r>
+        <w:t xml:space="preserve">    * To enable/disbale trust Dot1p, Map ID should be add/remove on port</w:t>
+      </w:r>
+      <w:r>
+        <w:t xml:space="preserve">. </w:t>
+      </w:r>
+    </w:p>
+    <w:p>
+      <w:pPr>
+        <w:pStyle w:val="code"/>
+      </w:pPr>
+      <w:r>
+        <w:t xml:space="preserve">    * </w:t>
+      </w:r>
+      <w:r>
+        <w:t>Default no map</w:t>
+      </w:r>
+      <w:r>
+        <w:t xml:space="preserve"> </w:t>
+      </w:r>
+      <w:r>
+        <w:t>*/</w:t>
+      </w:r>
+    </w:p>
+    <w:p>
+      <w:pPr>
+        <w:pStyle w:val="code"/>
+      </w:pPr>
+    </w:p>
+    <w:p>
+      <w:pPr>
+        <w:pStyle w:val="code"/>
+      </w:pPr>
+      <w:r>
+        <w:lastRenderedPageBreak/>
+        <w:t xml:space="preserve">    SAI_PORT_ATTR_QOS_</w:t>
+      </w:r>
+      <w:r>
+        <w:t>DOT1P_</w:t>
+      </w:r>
+      <w:r>
+        <w:t>TO_COLOR_MAP,</w:t>
+      </w:r>
+    </w:p>
+    <w:p>
+      <w:pPr>
+        <w:pStyle w:val="code"/>
+      </w:pPr>
+    </w:p>
+    <w:p>
+      <w:pPr>
+        <w:pStyle w:val="code"/>
+        <w:rPr>
+          <w:lang w:val="fr-FR"/>
+        </w:rPr>
+      </w:pPr>
+      <w:r>
+        <w:t xml:space="preserve">   </w:t>
+      </w:r>
+      <w:r>
+        <w:rPr>
+          <w:lang w:val="fr-FR"/>
+        </w:rPr>
+        <w:t xml:space="preserve">/* Enable </w:t>
+      </w:r>
+      <w:r>
+        <w:rPr>
+          <w:lang w:val="fr-FR"/>
+        </w:rPr>
+        <w:t>DSCP</w:t>
+      </w:r>
+      <w:r>
+        <w:rPr>
+          <w:lang w:val="fr-FR"/>
+        </w:rPr>
+        <w:t xml:space="preserve"> -&gt; TC </w:t>
+      </w:r>
+      <w:r>
+        <w:rPr>
+          <w:lang w:val="fr-FR"/>
+        </w:rPr>
+        <w:t xml:space="preserve">MAP [sai_object_id_t] </w:t>
+      </w:r>
+      <w:r>
+        <w:rPr>
+          <w:lang w:val="fr-FR"/>
+        </w:rPr>
+        <w:t>on port</w:t>
+      </w:r>
+    </w:p>
+    <w:p>
+      <w:pPr>
+        <w:pStyle w:val="code"/>
+      </w:pPr>
+      <w:r>
+        <w:rPr>
+          <w:lang w:val="fr-FR"/>
+        </w:rPr>
+        <w:t xml:space="preserve">    </w:t>
+      </w:r>
+      <w:r>
+        <w:t>*</w:t>
+      </w:r>
+      <w:r>
+        <w:t xml:space="preserve"> </w:t>
+      </w:r>
+      <w:r>
+        <w:t>MAP id</w:t>
+      </w:r>
+      <w:r>
+        <w:t xml:space="preserve"> = </w:t>
+      </w:r>
+      <w:r>
+        <w:t xml:space="preserve">SAI_NULL_OBJECT_ID to disable map </w:t>
+      </w:r>
+      <w:r>
+        <w:t>on port</w:t>
+      </w:r>
+      <w:r>
+        <w:t xml:space="preserve">. </w:t>
+      </w:r>
+    </w:p>
+    <w:p>
+      <w:pPr>
+        <w:pStyle w:val="code"/>
+      </w:pPr>
+      <w:r>
+        <w:t xml:space="preserve">    * To enable/disbale</w:t>
+      </w:r>
+      <w:r>
+        <w:t xml:space="preserve"> trust DSCP</w:t>
+      </w:r>
+      <w:r>
+        <w:t>, Map ID should be add/remove on port</w:t>
+      </w:r>
+      <w:r>
+        <w:t>.</w:t>
+      </w:r>
+    </w:p>
+    <w:p>
+      <w:pPr>
+        <w:pStyle w:val="code"/>
+      </w:pPr>
+      <w:r>
+        <w:t xml:space="preserve">    * </w:t>
+      </w:r>
+      <w:r>
+        <w:t>Default no map</w:t>
+      </w:r>
+      <w:r>
+        <w:t xml:space="preserve"> </w:t>
+      </w:r>
+      <w:r>
+        <w:t>*/</w:t>
+      </w:r>
+    </w:p>
+    <w:p>
+      <w:pPr>
+        <w:pStyle w:val="code"/>
+      </w:pPr>
+    </w:p>
+    <w:p>
+      <w:pPr>
+        <w:pStyle w:val="code"/>
+      </w:pPr>
+      <w:r>
+        <w:t xml:space="preserve"> </w:t>
+      </w:r>
+      <w:r>
+        <w:t xml:space="preserve"> </w:t>
+      </w:r>
+      <w:r>
+        <w:t xml:space="preserve">  </w:t>
+      </w:r>
+      <w:r>
+        <w:t>SAI_PORT_ATTR_</w:t>
+      </w:r>
+      <w:r>
+        <w:t>QOS_DSCP_TO_TC_MAP</w:t>
+      </w:r>
+      <w:r>
+        <w:t>,</w:t>
+      </w:r>
+    </w:p>
+    <w:p>
+      <w:pPr>
+        <w:pStyle w:val="code"/>
+      </w:pPr>
+    </w:p>
+    <w:p>
+      <w:pPr>
+        <w:pStyle w:val="code"/>
+      </w:pPr>
+      <w:r>
+        <w:t xml:space="preserve">   /* Enable DSCP</w:t>
+      </w:r>
+      <w:r>
+        <w:t xml:space="preserve"> -&gt; COLOR</w:t>
+      </w:r>
+      <w:r>
+        <w:t xml:space="preserve"> MAP [sai_object_id_t] on port</w:t>
+      </w:r>
+    </w:p>
+    <w:p>
+      <w:pPr>
+        <w:pStyle w:val="code"/>
+      </w:pPr>
+      <w:r>
+        <w:t xml:space="preserve">    </w:t>
+      </w:r>
+      <w:r>
+        <w:t>*</w:t>
+      </w:r>
+      <w:r>
+        <w:t xml:space="preserve"> </w:t>
+      </w:r>
+      <w:r>
+        <w:t>MAP id</w:t>
+      </w:r>
+      <w:r>
+        <w:t xml:space="preserve"> = </w:t>
+      </w:r>
+      <w:r>
+        <w:t xml:space="preserve">SAI_NULL_OBJECT_ID to disable map </w:t>
+      </w:r>
+      <w:r>
+        <w:t>on port</w:t>
+      </w:r>
+      <w:r>
+        <w:t xml:space="preserve">. </w:t>
+      </w:r>
+    </w:p>
+    <w:p>
+      <w:pPr>
+        <w:pStyle w:val="code"/>
+      </w:pPr>
+      <w:r>
+        <w:t xml:space="preserve">    * To enable/disbale trust DSCP, Map ID should be add/remove on port</w:t>
+      </w:r>
+      <w:r>
+        <w:t xml:space="preserve">. </w:t>
+      </w:r>
+    </w:p>
+    <w:p>
+      <w:pPr>
+        <w:pStyle w:val="code"/>
+      </w:pPr>
+      <w:r>
+        <w:t xml:space="preserve">    * </w:t>
+      </w:r>
+      <w:r>
+        <w:t>Default no map</w:t>
+      </w:r>
+      <w:r>
+        <w:t xml:space="preserve"> </w:t>
+      </w:r>
+      <w:r>
+        <w:t>*/</w:t>
+      </w:r>
+    </w:p>
+    <w:p>
+      <w:pPr>
+        <w:pStyle w:val="code"/>
+      </w:pPr>
+    </w:p>
+    <w:p>
+      <w:pPr>
+        <w:pStyle w:val="code"/>
+      </w:pPr>
+      <w:r>
+        <w:t xml:space="preserve">    </w:t>
+      </w:r>
+      <w:r>
+        <w:t>SAI_PORT_ATTR_QOS_</w:t>
+      </w:r>
+      <w:r>
+        <w:t>DSCP_TO_COLOR</w:t>
+      </w:r>
+      <w:r>
+        <w:t>_MAP,</w:t>
+      </w:r>
+    </w:p>
+    <w:p>
+      <w:pPr>
+        <w:pStyle w:val="code"/>
+      </w:pPr>
+    </w:p>
+    <w:p>
+      <w:pPr>
+        <w:pStyle w:val="code"/>
+      </w:pPr>
+      <w:r>
+        <w:t xml:space="preserve">   </w:t>
+      </w:r>
+      <w:r>
+        <w:t xml:space="preserve">/* Enable </w:t>
+      </w:r>
+      <w:r>
+        <w:t xml:space="preserve">TC -&gt; Queue </w:t>
+      </w:r>
+      <w:r>
+        <w:t xml:space="preserve">MAP [sai_object_id_t] </w:t>
+      </w:r>
+      <w:r>
+        <w:t xml:space="preserve"> on port</w:t>
+      </w:r>
+    </w:p>
+    <w:p>
+      <w:pPr>
+        <w:pStyle w:val="code"/>
+      </w:pPr>
+      <w:r>
+        <w:t xml:space="preserve">    </w:t>
+      </w:r>
+      <w:r>
+        <w:t xml:space="preserve">* </w:t>
+      </w:r>
+      <w:r>
+        <w:t>Map</w:t>
+      </w:r>
+      <w:r>
+        <w:t xml:space="preserve"> id</w:t>
+      </w:r>
+      <w:r>
+        <w:t xml:space="preserve"> = </w:t>
+      </w:r>
+      <w:r>
+        <w:t>SAI_NULL_OBJECT_ID</w:t>
+      </w:r>
+      <w:r>
+        <w:t xml:space="preserve"> to disable map </w:t>
+      </w:r>
+      <w:r>
+        <w:t>on port</w:t>
+      </w:r>
+      <w:r>
+        <w:t xml:space="preserve">. </w:t>
+      </w:r>
+    </w:p>
+    <w:p>
+      <w:pPr>
+        <w:pStyle w:val="code"/>
+      </w:pPr>
+      <w:r>
+        <w:t xml:space="preserve">    * </w:t>
+      </w:r>
+      <w:r>
+        <w:t>Default no map</w:t>
+      </w:r>
+      <w:r>
+        <w:t>, All packets to queue 0</w:t>
+      </w:r>
+      <w:r>
+        <w:t xml:space="preserve"> </w:t>
+      </w:r>
+      <w:r>
+        <w:t>*/</w:t>
+      </w:r>
+    </w:p>
+    <w:p>
+      <w:pPr>
+        <w:pStyle w:val="code"/>
+      </w:pPr>
+    </w:p>
+    <w:p>
+      <w:pPr>
+        <w:pStyle w:val="code"/>
+      </w:pPr>
+      <w:r>
+        <w:t xml:space="preserve">    </w:t>
+      </w:r>
+      <w:r>
+        <w:t>SAI_PORT_ATTR_QOS_</w:t>
+      </w:r>
+      <w:r>
+        <w:t>TC</w:t>
+      </w:r>
+      <w:r>
+        <w:t>_TO_</w:t>
+      </w:r>
+      <w:r>
+        <w:t>QUEUE</w:t>
+      </w:r>
+      <w:r>
+        <w:t>_MAP,</w:t>
+      </w:r>
+    </w:p>
+    <w:p>
+      <w:pPr>
+        <w:pStyle w:val="code"/>
+      </w:pPr>
+    </w:p>
+    <w:p>
+      <w:pPr>
+        <w:pStyle w:val="code"/>
+      </w:pPr>
+      <w:r>
+        <w:t xml:space="preserve">   </w:t>
+      </w:r>
+      <w:r>
+        <w:t xml:space="preserve">/* Enable </w:t>
+      </w:r>
+      <w:r>
+        <w:t>TC -&gt; DOT</w:t>
+      </w:r>
+      <w:r>
+        <w:t>1P</w:t>
+      </w:r>
+      <w:r>
+        <w:t xml:space="preserve"> MAP [sai_object_id_t] </w:t>
+      </w:r>
+    </w:p>
+    <w:p>
+      <w:pPr>
+        <w:pStyle w:val="code"/>
+      </w:pPr>
+      <w:r>
+        <w:t xml:space="preserve">    </w:t>
+      </w:r>
+      <w:r>
+        <w:t>*</w:t>
+      </w:r>
+      <w:r>
+        <w:t xml:space="preserve"> </w:t>
+      </w:r>
+      <w:r>
+        <w:t>Map id</w:t>
+      </w:r>
+      <w:r>
+        <w:t xml:space="preserve"> = </w:t>
+      </w:r>
+      <w:r>
+        <w:t xml:space="preserve">SAI_NULL_OBJECT_ID to disable map </w:t>
+      </w:r>
+      <w:r>
+        <w:t>on port</w:t>
+      </w:r>
+      <w:r>
+        <w:t xml:space="preserve">. </w:t>
+      </w:r>
+    </w:p>
+    <w:p>
+      <w:pPr>
+        <w:pStyle w:val="code"/>
+      </w:pPr>
+      <w:r>
+        <w:t xml:space="preserve">    * </w:t>
+      </w:r>
+      <w:r>
+        <w:t>Default no map</w:t>
+      </w:r>
+      <w:r>
+        <w:t xml:space="preserve"> */</w:t>
+      </w:r>
+    </w:p>
+    <w:p>
+      <w:pPr>
+        <w:pStyle w:val="code"/>
+      </w:pPr>
+    </w:p>
+    <w:p>
+      <w:pPr>
+        <w:pStyle w:val="code"/>
+      </w:pPr>
+      <w:r>
+        <w:t xml:space="preserve">    </w:t>
+      </w:r>
+      <w:r>
+        <w:t>SAI_PORT_ATTR_QOS_TC_TO_</w:t>
+      </w:r>
+      <w:r>
+        <w:t>DOT1P</w:t>
+      </w:r>
+      <w:r>
+        <w:t>_MAP,</w:t>
+      </w:r>
+    </w:p>
+    <w:p>
+      <w:pPr>
+        <w:pStyle w:val="code"/>
+      </w:pPr>
+    </w:p>
+    <w:p>
+      <w:pPr>
+        <w:pStyle w:val="code"/>
+      </w:pPr>
+      <w:r>
+        <w:t xml:space="preserve">   /* Enable </w:t>
+      </w:r>
+      <w:r>
+        <w:t>TC -&gt; DSCP</w:t>
+      </w:r>
+      <w:r>
+        <w:t xml:space="preserve"> M</w:t>
+      </w:r>
+      <w:r>
+        <w:t xml:space="preserve">AP [sai_object_id_t] </w:t>
+      </w:r>
+    </w:p>
+    <w:p>
+      <w:pPr>
+        <w:pStyle w:val="code"/>
+      </w:pPr>
+      <w:r>
+        <w:t xml:space="preserve">  </w:t>
+      </w:r>
+      <w:r>
+        <w:t xml:space="preserve">  </w:t>
+      </w:r>
+      <w:r>
+        <w:t>*</w:t>
+      </w:r>
+      <w:r>
+        <w:t xml:space="preserve"> </w:t>
+      </w:r>
+      <w:r>
+        <w:t>Map id</w:t>
+      </w:r>
+      <w:r>
+        <w:t xml:space="preserve"> = </w:t>
+      </w:r>
+      <w:r>
+        <w:t xml:space="preserve">SAI_NULL_OBJECT_ID to disable map </w:t>
+      </w:r>
+      <w:r>
+        <w:t>on port</w:t>
+      </w:r>
+      <w:r>
+        <w:t xml:space="preserve">. </w:t>
+      </w:r>
+    </w:p>
+    <w:p>
+      <w:pPr>
+        <w:pStyle w:val="code"/>
+      </w:pPr>
+      <w:r>
+        <w:t xml:space="preserve"> </w:t>
+      </w:r>
+      <w:r>
+        <w:t xml:space="preserve">   * </w:t>
+      </w:r>
+      <w:r>
+        <w:t xml:space="preserve">Default no map </w:t>
+      </w:r>
+      <w:bookmarkStart w:id="8" w:name="_GoBack"/>
+      <w:bookmarkEnd w:id="8"/>
+      <w:r>
+        <w:t>*/</w:t>
+      </w:r>
+    </w:p>
+    <w:p>
+      <w:pPr>
+        <w:pStyle w:val="code"/>
+      </w:pPr>
+    </w:p>
+    <w:p>
+      <w:pPr>
+        <w:pStyle w:val="code"/>
+      </w:pPr>
+      <w:r>
+        <w:t xml:space="preserve">    </w:t>
+      </w:r>
+      <w:r>
+        <w:t>SAI_PORT_ATTR_QOS_TC_TO_</w:t>
+      </w:r>
+      <w:r>
+        <w:t>DSCP</w:t>
+      </w:r>
+      <w:r>
+        <w:t>_MAP,</w:t>
+      </w:r>
+    </w:p>
+    <w:p>
+      <w:pPr>
+        <w:pStyle w:val="code"/>
+      </w:pPr>
+    </w:p>
+    <w:p>
+      <w:pPr>
+        <w:pStyle w:val="code"/>
+        <w:rPr>
+          <w:lang w:val="fr-FR"/>
+        </w:rPr>
+      </w:pPr>
+      <w:r>
+        <w:rPr>
+          <w:lang w:val="fr-FR"/>
+        </w:rPr>
+        <w:t>} sai</w:t>
+      </w:r>
+      <w:r>
+        <w:rPr>
+          <w:lang w:val="fr-FR"/>
+        </w:rPr>
+        <w:t>_port_attr_t;</w:t>
+      </w:r>
+    </w:p>
+    <w:p>
+      <w:pPr>
+        <w:spacing w:line="240" w:lineRule="auto"/>
+        <w:rPr>
+          <w:rFonts w:cstheme="minorHAnsi"/>
+        </w:rPr>
+      </w:pPr>
+    </w:p>
+    <w:p>
+      <w:pPr>
+        <w:pStyle w:val="Heading2"/>
+        <w:rPr>
+          <w:lang w:val="fr-FR"/>
+        </w:rPr>
+      </w:pPr>
+      <w:bookmarkStart w:id="9" w:name="_Toc417378499"/>
+      <w:r>
+        <w:rPr>
+          <w:lang w:val="fr-FR"/>
+        </w:rPr>
+        <w:t>Changes to saiswitch</w:t>
+      </w:r>
+      <w:r>
+        <w:rPr>
+          <w:lang w:val="fr-FR"/>
+        </w:rPr>
+        <w:t>.h</w:t>
+      </w:r>
+    </w:p>
+    <w:p>
+      <w:pPr>
         <w:pStyle w:val="Heading3"/>
       </w:pPr>
-      <w:bookmarkStart w:id="8" w:name="_Toc417378498"/>
       <w:r>
         <w:t>New attributes</w:t>
       </w:r>
-      <w:bookmarkEnd w:id="8"/>
-    </w:p>
-    <w:p>
-      <w:pPr>
-        <w:pStyle w:val="code"/>
-        <w:rPr>
-          <w:lang w:val="fr-FR"/>
-        </w:rPr>
-      </w:pPr>
-      <w:r>
-        <w:rPr>
-          <w:lang w:val="fr-FR"/>
-        </w:rPr>
-        <w:t xml:space="preserve">typedef enum _sai_port_attr_t </w:t>
+    </w:p>
+    <w:p>
+      <w:pPr>
+        <w:pStyle w:val="code"/>
+      </w:pPr>
+      <w:r>
+        <w:t>typedef enum _sai_switch</w:t>
+      </w:r>
+      <w:r>
+        <w:t xml:space="preserve">_attr_t </w:t>
       </w:r>
     </w:p>
     <w:p>
@@ -5663,10 +6577,26 @@
         <w:pStyle w:val="code"/>
       </w:pPr>
       <w:r>
+        <w:t xml:space="preserve">   ..</w:t>
+      </w:r>
+    </w:p>
+    <w:p>
+      <w:pPr>
+        <w:pStyle w:val="code"/>
+      </w:pPr>
+      <w:r>
+        <w:t xml:space="preserve">   /* READ-ONLY */</w:t>
+      </w:r>
+    </w:p>
+    <w:p>
+      <w:pPr>
+        <w:pStyle w:val="code"/>
+      </w:pPr>
+      <w:r>
         <w:t xml:space="preserve">   </w:t>
       </w:r>
       <w:r>
-        <w:t>..</w:t>
+        <w:t>/* READ-WRITE */</w:t>
       </w:r>
     </w:p>
     <w:p>
@@ -5676,9 +6606,6 @@
       <w:r>
         <w:t xml:space="preserve">   </w:t>
       </w:r>
-      <w:r>
-        <w:t>/* READ-ONLY */</w:t>
-      </w:r>
     </w:p>
     <w:p>
       <w:pPr>
@@ -5688,26 +6615,1084 @@
         <w:t xml:space="preserve">   </w:t>
       </w:r>
       <w:r>
-        <w:t>/* READ-WRITE */</w:t>
-      </w:r>
-    </w:p>
-    <w:p>
-      <w:pPr>
-        <w:pStyle w:val="code"/>
+        <w:t>/* D</w:t>
+      </w:r>
+      <w:r>
+        <w:t xml:space="preserve">efault Traffic class </w:t>
+      </w:r>
+      <w:r>
+        <w:t>Mapping</w:t>
+      </w:r>
+      <w:r>
+        <w:t>, Default TC 0</w:t>
+      </w:r>
+      <w:r>
+        <w:t>*/</w:t>
+      </w:r>
+    </w:p>
+    <w:p>
+      <w:pPr>
+        <w:pStyle w:val="code"/>
+      </w:pPr>
+      <w:r>
+        <w:t xml:space="preserve">      SAI</w:t>
+      </w:r>
+      <w:r>
+        <w:t>_SWITCH</w:t>
+      </w:r>
+      <w:r>
+        <w:t>_ATTR_</w:t>
+      </w:r>
+      <w:r>
+        <w:t>QOS_</w:t>
+      </w:r>
+      <w:r>
+        <w:t>DEFAULT_</w:t>
+      </w:r>
+      <w:r>
+        <w:t>TC,</w:t>
+      </w:r>
+    </w:p>
+    <w:p>
+      <w:pPr>
+        <w:pStyle w:val="code"/>
+      </w:pPr>
+    </w:p>
+    <w:p>
+      <w:pPr>
+        <w:pStyle w:val="code"/>
+        <w:rPr>
+          <w:lang w:val="fr-FR"/>
+        </w:rPr>
       </w:pPr>
       <w:r>
         <w:t xml:space="preserve">   </w:t>
       </w:r>
-    </w:p>
-    <w:p>
-      <w:pPr>
-        <w:pStyle w:val="code"/>
+      <w:r>
+        <w:rPr>
+          <w:lang w:val="fr-FR"/>
+        </w:rPr>
+        <w:t xml:space="preserve">/* Enable </w:t>
+      </w:r>
+      <w:r>
+        <w:rPr>
+          <w:lang w:val="fr-FR"/>
+        </w:rPr>
+        <w:t xml:space="preserve">DOT1P -&gt; TC </w:t>
+      </w:r>
+      <w:r>
+        <w:rPr>
+          <w:lang w:val="fr-FR"/>
+        </w:rPr>
+        <w:t xml:space="preserve">MAP [sai_object_id_t] </w:t>
+      </w:r>
+      <w:r>
+        <w:rPr>
+          <w:lang w:val="fr-FR"/>
+        </w:rPr>
+        <w:t>on port</w:t>
+      </w:r>
+    </w:p>
+    <w:p>
+      <w:pPr>
+        <w:pStyle w:val="code"/>
+      </w:pPr>
+      <w:r>
+        <w:rPr>
+          <w:lang w:val="fr-FR"/>
+        </w:rPr>
+        <w:t xml:space="preserve">    </w:t>
+      </w:r>
+      <w:r>
+        <w:t>*</w:t>
+      </w:r>
+      <w:r>
+        <w:t xml:space="preserve"> </w:t>
+      </w:r>
+      <w:r>
+        <w:t>MAP id</w:t>
+      </w:r>
+      <w:r>
+        <w:t xml:space="preserve"> = </w:t>
+      </w:r>
+      <w:r>
+        <w:t xml:space="preserve">SAI_NULL_OBJECT_ID to disable map </w:t>
+      </w:r>
+      <w:r>
+        <w:t>on port</w:t>
+      </w:r>
+      <w:r>
+        <w:t xml:space="preserve">. </w:t>
+      </w:r>
+    </w:p>
+    <w:p>
+      <w:pPr>
+        <w:pStyle w:val="code"/>
+      </w:pPr>
+      <w:r>
+        <w:t xml:space="preserve">    * To enable/disbale trust Dot1p, Map ID should be add/remove on port</w:t>
+      </w:r>
+      <w:r>
+        <w:t>.</w:t>
+      </w:r>
+    </w:p>
+    <w:p>
+      <w:pPr>
+        <w:pStyle w:val="code"/>
+      </w:pPr>
+      <w:r>
+        <w:t xml:space="preserve">    * Default no map</w:t>
+      </w:r>
+      <w:r>
+        <w:t xml:space="preserve"> </w:t>
+      </w:r>
+      <w:r>
+        <w:t>*/</w:t>
+      </w:r>
+    </w:p>
+    <w:p>
+      <w:pPr>
+        <w:pStyle w:val="code"/>
+      </w:pPr>
+      <w:r>
+        <w:t xml:space="preserve">    SAI_SWITCH</w:t>
+      </w:r>
+      <w:r>
+        <w:t>_ATTR_QOS_</w:t>
+      </w:r>
+      <w:r>
+        <w:t>DOT1P</w:t>
+      </w:r>
+      <w:r>
+        <w:t>_TO_TC_MAP,</w:t>
+      </w:r>
+    </w:p>
+    <w:p>
+      <w:pPr>
+        <w:pStyle w:val="code"/>
+      </w:pPr>
+    </w:p>
+    <w:p>
+      <w:pPr>
+        <w:pStyle w:val="code"/>
+      </w:pPr>
+      <w:r>
+        <w:t xml:space="preserve">   /* Enable DOT1P -&gt; COLOR MAP [sai_object_id_t] on port</w:t>
+      </w:r>
+    </w:p>
+    <w:p>
+      <w:pPr>
+        <w:pStyle w:val="code"/>
+      </w:pPr>
+      <w:r>
+        <w:t xml:space="preserve">    </w:t>
+      </w:r>
+      <w:r>
+        <w:t>*</w:t>
+      </w:r>
+      <w:r>
+        <w:t xml:space="preserve"> </w:t>
+      </w:r>
+      <w:r>
+        <w:t>MAP id</w:t>
+      </w:r>
+      <w:r>
+        <w:t xml:space="preserve"> = </w:t>
+      </w:r>
+      <w:r>
+        <w:t xml:space="preserve">SAI_NULL_OBJECT_ID to disable map </w:t>
+      </w:r>
+      <w:r>
+        <w:t>on port</w:t>
+      </w:r>
+      <w:r>
+        <w:t xml:space="preserve">. </w:t>
+      </w:r>
+    </w:p>
+    <w:p>
+      <w:pPr>
+        <w:pStyle w:val="code"/>
+      </w:pPr>
+      <w:r>
+        <w:t xml:space="preserve">    * To enable/disbale trust Dot1p, Map ID should be add/remove on port</w:t>
+      </w:r>
+      <w:r>
+        <w:t>.</w:t>
+      </w:r>
+    </w:p>
+    <w:p>
+      <w:pPr>
+        <w:pStyle w:val="code"/>
+      </w:pPr>
+      <w:r>
+        <w:t xml:space="preserve">    * </w:t>
+      </w:r>
+      <w:r>
+        <w:t>Default no map</w:t>
+      </w:r>
+      <w:r>
+        <w:t>*/</w:t>
+      </w:r>
+    </w:p>
+    <w:p>
+      <w:pPr>
+        <w:pStyle w:val="code"/>
+      </w:pPr>
+    </w:p>
+    <w:p>
+      <w:pPr>
+        <w:pStyle w:val="code"/>
+      </w:pPr>
+      <w:r>
+        <w:lastRenderedPageBreak/>
+        <w:t xml:space="preserve">    SAI_SWITCH</w:t>
+      </w:r>
+      <w:r>
+        <w:t>_ATTR_QOS_</w:t>
+      </w:r>
+      <w:r>
+        <w:t>DOT1P_</w:t>
+      </w:r>
+      <w:r>
+        <w:t>TO_COLOR_MAP,</w:t>
+      </w:r>
+    </w:p>
+    <w:p>
+      <w:pPr>
+        <w:pStyle w:val="code"/>
+      </w:pPr>
+    </w:p>
+    <w:p>
+      <w:pPr>
+        <w:pStyle w:val="code"/>
+        <w:rPr>
+          <w:lang w:val="fr-FR"/>
+        </w:rPr>
       </w:pPr>
       <w:r>
         <w:t xml:space="preserve">   </w:t>
       </w:r>
       <w:r>
-        <w:t xml:space="preserve">/* Port default Traffic class </w:t>
+        <w:rPr>
+          <w:lang w:val="fr-FR"/>
+        </w:rPr>
+        <w:t xml:space="preserve">/* Enable </w:t>
+      </w:r>
+      <w:r>
+        <w:rPr>
+          <w:lang w:val="fr-FR"/>
+        </w:rPr>
+        <w:t xml:space="preserve">DSCP -&gt; TC </w:t>
+      </w:r>
+      <w:r>
+        <w:rPr>
+          <w:lang w:val="fr-FR"/>
+        </w:rPr>
+        <w:t xml:space="preserve">MAP [sai_object_id_t] </w:t>
+      </w:r>
+      <w:r>
+        <w:rPr>
+          <w:lang w:val="fr-FR"/>
+        </w:rPr>
+        <w:t>on port</w:t>
+      </w:r>
+    </w:p>
+    <w:p>
+      <w:pPr>
+        <w:pStyle w:val="code"/>
+      </w:pPr>
+      <w:r>
+        <w:rPr>
+          <w:lang w:val="fr-FR"/>
+        </w:rPr>
+        <w:t xml:space="preserve">    </w:t>
+      </w:r>
+      <w:r>
+        <w:t>*</w:t>
+      </w:r>
+      <w:r>
+        <w:t xml:space="preserve"> </w:t>
+      </w:r>
+      <w:r>
+        <w:t>MAP id</w:t>
+      </w:r>
+      <w:r>
+        <w:t xml:space="preserve"> = </w:t>
+      </w:r>
+      <w:r>
+        <w:t xml:space="preserve">SAI_NULL_OBJECT_ID to disable map </w:t>
+      </w:r>
+      <w:r>
+        <w:t>on port</w:t>
+      </w:r>
+      <w:r>
+        <w:t xml:space="preserve">. </w:t>
+      </w:r>
+    </w:p>
+    <w:p>
+      <w:pPr>
+        <w:pStyle w:val="code"/>
+      </w:pPr>
+      <w:r>
+        <w:t xml:space="preserve">    * To enable/disbale trust DSCP, Map ID should be add/remove on port</w:t>
+      </w:r>
+      <w:r>
+        <w:t>.</w:t>
+      </w:r>
+    </w:p>
+    <w:p>
+      <w:pPr>
+        <w:pStyle w:val="code"/>
+      </w:pPr>
+      <w:r>
+        <w:t xml:space="preserve">    * </w:t>
+      </w:r>
+      <w:r>
+        <w:t>Default no map</w:t>
+      </w:r>
+      <w:r>
+        <w:t xml:space="preserve"> </w:t>
+      </w:r>
+      <w:r>
+        <w:t>*/</w:t>
+      </w:r>
+    </w:p>
+    <w:p>
+      <w:pPr>
+        <w:pStyle w:val="code"/>
+      </w:pPr>
+    </w:p>
+    <w:p>
+      <w:pPr>
+        <w:pStyle w:val="code"/>
+      </w:pPr>
+      <w:r>
+        <w:t xml:space="preserve">    </w:t>
+      </w:r>
+      <w:r>
+        <w:t>SAI_SWITCH</w:t>
+      </w:r>
+      <w:r>
+        <w:t>_ATTR_QOS_DSCP_TO_TC_MAP,</w:t>
+      </w:r>
+    </w:p>
+    <w:p>
+      <w:pPr>
+        <w:pStyle w:val="code"/>
+      </w:pPr>
+    </w:p>
+    <w:p>
+      <w:pPr>
+        <w:pStyle w:val="code"/>
+      </w:pPr>
+      <w:r>
+        <w:t xml:space="preserve">   /* Enable DSCP -&gt; COLOR MAP [sai_object_id_t] on port</w:t>
+      </w:r>
+    </w:p>
+    <w:p>
+      <w:pPr>
+        <w:pStyle w:val="code"/>
+      </w:pPr>
+      <w:r>
+        <w:t xml:space="preserve">    </w:t>
+      </w:r>
+      <w:r>
+        <w:t>*</w:t>
+      </w:r>
+      <w:r>
+        <w:t xml:space="preserve"> </w:t>
+      </w:r>
+      <w:r>
+        <w:t>MAP id</w:t>
+      </w:r>
+      <w:r>
+        <w:t xml:space="preserve"> = </w:t>
+      </w:r>
+      <w:r>
+        <w:t xml:space="preserve">SAI_NULL_OBJECT_ID to disable map </w:t>
+      </w:r>
+      <w:r>
+        <w:t>on port</w:t>
+      </w:r>
+      <w:r>
+        <w:t xml:space="preserve">. </w:t>
+      </w:r>
+    </w:p>
+    <w:p>
+      <w:pPr>
+        <w:pStyle w:val="code"/>
+      </w:pPr>
+      <w:r>
+        <w:t xml:space="preserve">    * To enable/disbale trust DSCP, Map ID should be add/remove on port</w:t>
+      </w:r>
+      <w:r>
+        <w:t>.</w:t>
+      </w:r>
+    </w:p>
+    <w:p>
+      <w:pPr>
+        <w:pStyle w:val="code"/>
+      </w:pPr>
+      <w:r>
+        <w:t xml:space="preserve">    * </w:t>
+      </w:r>
+      <w:r>
+        <w:t>Default no map</w:t>
+      </w:r>
+      <w:r>
+        <w:t xml:space="preserve"> </w:t>
+      </w:r>
+      <w:r>
+        <w:t>*/</w:t>
+      </w:r>
+    </w:p>
+    <w:p>
+      <w:pPr>
+        <w:pStyle w:val="code"/>
+      </w:pPr>
+    </w:p>
+    <w:p>
+      <w:pPr>
+        <w:pStyle w:val="code"/>
+      </w:pPr>
+      <w:r>
+        <w:t xml:space="preserve">    </w:t>
+      </w:r>
+      <w:r>
+        <w:t>SAI_SWITCH</w:t>
+      </w:r>
+      <w:r>
+        <w:t>_ATTR_QOS_DSCP_TO_COLOR_MAP,</w:t>
+      </w:r>
+    </w:p>
+    <w:p>
+      <w:pPr>
+        <w:pStyle w:val="code"/>
+      </w:pPr>
+    </w:p>
+    <w:p>
+      <w:pPr>
+        <w:pStyle w:val="code"/>
+        <w:rPr>
+          <w:lang w:val="fr-FR"/>
+        </w:rPr>
+      </w:pPr>
+      <w:r>
+        <w:t xml:space="preserve">   </w:t>
+      </w:r>
+      <w:r>
+        <w:rPr>
+          <w:lang w:val="fr-FR"/>
+        </w:rPr>
+        <w:t xml:space="preserve">/* Enable TC -&gt; Queue MAP [sai_object_id_t] </w:t>
+      </w:r>
+      <w:r>
+        <w:rPr>
+          <w:lang w:val="fr-FR"/>
+        </w:rPr>
+        <w:t xml:space="preserve"> on port</w:t>
+      </w:r>
+    </w:p>
+    <w:p>
+      <w:pPr>
+        <w:pStyle w:val="code"/>
+      </w:pPr>
+      <w:r>
+        <w:t xml:space="preserve">  </w:t>
+      </w:r>
+      <w:r>
+        <w:t xml:space="preserve">  </w:t>
+      </w:r>
+      <w:r>
+        <w:t>*</w:t>
+      </w:r>
+      <w:r>
+        <w:t xml:space="preserve"> Map id = SAI_NULL_OBJECT_ID to disable map on port</w:t>
+      </w:r>
+      <w:r>
+        <w:t xml:space="preserve">. </w:t>
+      </w:r>
+    </w:p>
+    <w:p>
+      <w:pPr>
+        <w:pStyle w:val="code"/>
+      </w:pPr>
+      <w:r>
+        <w:t xml:space="preserve">    </w:t>
+      </w:r>
+      <w:r>
+        <w:t>*</w:t>
+      </w:r>
+      <w:r>
+        <w:t xml:space="preserve"> </w:t>
+      </w:r>
+      <w:r>
+        <w:t>Default no map</w:t>
+      </w:r>
+      <w:r>
+        <w:t>, i.e All packets to queue 0</w:t>
+      </w:r>
+      <w:r>
+        <w:t xml:space="preserve"> */</w:t>
+      </w:r>
+    </w:p>
+    <w:p>
+      <w:pPr>
+        <w:pStyle w:val="code"/>
+      </w:pPr>
+    </w:p>
+    <w:p>
+      <w:pPr>
+        <w:pStyle w:val="code"/>
+        <w:rPr>
+          <w:lang w:val="fr-FR"/>
+        </w:rPr>
+      </w:pPr>
+      <w:r>
+        <w:t xml:space="preserve">    </w:t>
+      </w:r>
+      <w:r>
+        <w:rPr>
+          <w:lang w:val="fr-FR"/>
+        </w:rPr>
+        <w:t>SAI_SWITCH</w:t>
+      </w:r>
+      <w:r>
+        <w:rPr>
+          <w:lang w:val="fr-FR"/>
+        </w:rPr>
+        <w:t>_ATTR_QOS_TC_TO_QUEUE_MAP,</w:t>
+      </w:r>
+    </w:p>
+    <w:p>
+      <w:pPr>
+        <w:pStyle w:val="code"/>
+        <w:rPr>
+          <w:lang w:val="fr-FR"/>
+        </w:rPr>
+      </w:pPr>
+    </w:p>
+    <w:p>
+      <w:pPr>
+        <w:pStyle w:val="code"/>
+        <w:rPr>
+          <w:lang w:val="fr-FR"/>
+        </w:rPr>
+      </w:pPr>
+      <w:r>
+        <w:rPr>
+          <w:lang w:val="fr-FR"/>
+        </w:rPr>
+        <w:t xml:space="preserve">   /* Enable TC -&gt; DOT1P MAP [sai_object_id_t] </w:t>
+      </w:r>
+    </w:p>
+    <w:p>
+      <w:pPr>
+        <w:pStyle w:val="code"/>
+      </w:pPr>
+      <w:r>
+        <w:t xml:space="preserve">    </w:t>
+      </w:r>
+      <w:r>
+        <w:t>*</w:t>
+      </w:r>
+      <w:r>
+        <w:t xml:space="preserve"> Map id = SAI_NULL_OBJECT_ID to disa</w:t>
+      </w:r>
+      <w:r>
+        <w:t xml:space="preserve">ble map </w:t>
+      </w:r>
+      <w:r>
+        <w:t>on port</w:t>
+      </w:r>
+      <w:r>
+        <w:t>.</w:t>
+      </w:r>
+    </w:p>
+    <w:p>
+      <w:pPr>
+        <w:pStyle w:val="code"/>
+      </w:pPr>
+      <w:r>
+        <w:t xml:space="preserve">    * </w:t>
+      </w:r>
+      <w:r>
+        <w:t>Default no map</w:t>
+      </w:r>
+      <w:r>
+        <w:t xml:space="preserve"> </w:t>
+      </w:r>
+      <w:r>
+        <w:t>*/</w:t>
+      </w:r>
+    </w:p>
+    <w:p>
+      <w:pPr>
+        <w:pStyle w:val="code"/>
+      </w:pPr>
+    </w:p>
+    <w:p>
+      <w:pPr>
+        <w:pStyle w:val="code"/>
+      </w:pPr>
+      <w:r>
+        <w:t xml:space="preserve">    </w:t>
+      </w:r>
+      <w:r>
+        <w:t>SAI_SWITCH</w:t>
+      </w:r>
+      <w:r>
+        <w:t>_ATTR_QOS_TC_TO_DOT1P_MAP,</w:t>
+      </w:r>
+    </w:p>
+    <w:p>
+      <w:pPr>
+        <w:pStyle w:val="code"/>
+      </w:pPr>
+    </w:p>
+    <w:p>
+      <w:pPr>
+        <w:pStyle w:val="code"/>
+      </w:pPr>
+      <w:r>
+        <w:t xml:space="preserve">   /* Enable </w:t>
+      </w:r>
+      <w:r>
+        <w:t>TC -&gt; DSCP</w:t>
+      </w:r>
+      <w:r>
+        <w:t xml:space="preserve"> M</w:t>
+      </w:r>
+      <w:r>
+        <w:t xml:space="preserve">AP [sai_object_id_t] </w:t>
+      </w:r>
+    </w:p>
+    <w:p>
+      <w:pPr>
+        <w:pStyle w:val="code"/>
+      </w:pPr>
+      <w:r>
+        <w:t xml:space="preserve">    </w:t>
+      </w:r>
+      <w:r>
+        <w:t>*</w:t>
+      </w:r>
+      <w:r>
+        <w:t xml:space="preserve"> </w:t>
+      </w:r>
+      <w:r>
+        <w:t>Map id</w:t>
+      </w:r>
+      <w:r>
+        <w:t xml:space="preserve"> = </w:t>
+      </w:r>
+      <w:r>
+        <w:t xml:space="preserve">SAI_NULL_OBJECT_ID to disable map </w:t>
+      </w:r>
+      <w:r>
+        <w:t>on port</w:t>
+      </w:r>
+      <w:r>
+        <w:t>.</w:t>
+      </w:r>
+    </w:p>
+    <w:p>
+      <w:pPr>
+        <w:pStyle w:val="code"/>
+      </w:pPr>
+      <w:r>
+        <w:t xml:space="preserve"> </w:t>
+      </w:r>
+      <w:r>
+        <w:t xml:space="preserve">   * </w:t>
+      </w:r>
+      <w:r>
+        <w:t>Default no map</w:t>
+      </w:r>
+      <w:r>
+        <w:t xml:space="preserve"> </w:t>
+      </w:r>
+      <w:r>
+        <w:t>*/</w:t>
+      </w:r>
+    </w:p>
+    <w:p>
+      <w:pPr>
+        <w:pStyle w:val="code"/>
+      </w:pPr>
+    </w:p>
+    <w:p>
+      <w:pPr>
+        <w:pStyle w:val="code"/>
+      </w:pPr>
+      <w:r>
+        <w:t xml:space="preserve">    </w:t>
+      </w:r>
+      <w:r>
+        <w:t>SAI_SWITCH</w:t>
+      </w:r>
+      <w:r>
+        <w:t>_ATTR_QOS_TC_TO_DSCP_MAP,</w:t>
+      </w:r>
+    </w:p>
+    <w:p>
+      <w:pPr>
+        <w:pStyle w:val="code"/>
+      </w:pPr>
+    </w:p>
+    <w:p>
+      <w:pPr>
+        <w:pStyle w:val="code"/>
+        <w:rPr>
+          <w:lang w:val="fr-FR"/>
+        </w:rPr>
+      </w:pPr>
+      <w:r>
+        <w:rPr>
+          <w:lang w:val="fr-FR"/>
+        </w:rPr>
+        <w:t>} sai</w:t>
+      </w:r>
+      <w:r>
+        <w:rPr>
+          <w:lang w:val="fr-FR"/>
+        </w:rPr>
+        <w:t>_switch</w:t>
+      </w:r>
+      <w:r>
+        <w:rPr>
+          <w:lang w:val="fr-FR"/>
+        </w:rPr>
+        <w:t>_attr_t;</w:t>
+      </w:r>
+    </w:p>
+    <w:p>
+      <w:pPr>
+        <w:pStyle w:val="Heading2"/>
+        <w:numPr>
+          <w:ilvl w:val="0"/>
+          <w:numId w:val="0"/>
+        </w:numPr>
+        <w:ind w:left="576"/>
+        <w:rPr>
+          <w:lang w:val="fr-FR"/>
+        </w:rPr>
+      </w:pPr>
+    </w:p>
+    <w:p>
+      <w:pPr>
+        <w:pStyle w:val="Heading2"/>
+        <w:rPr>
+          <w:lang w:val="fr-FR"/>
+        </w:rPr>
+      </w:pPr>
+      <w:r>
+        <w:rPr>
+          <w:lang w:val="fr-FR"/>
+        </w:rPr>
+        <w:t>Changes to saitypes.h</w:t>
+      </w:r>
+      <w:bookmarkEnd w:id="9"/>
+    </w:p>
+    <w:p>
+      <w:pPr>
+        <w:pStyle w:val="code"/>
+      </w:pPr>
+      <w:r>
+        <w:t>typedef union {</w:t>
+      </w:r>
+    </w:p>
+    <w:p>
+      <w:pPr>
+        <w:pStyle w:val="code"/>
+      </w:pPr>
+    </w:p>
+    <w:p>
+      <w:pPr>
+        <w:pStyle w:val="code"/>
+        <w:ind w:firstLine="405"/>
+        <w:rPr>
+          <w:lang w:val="fr-FR"/>
+        </w:rPr>
+      </w:pPr>
+      <w:r>
+        <w:rPr>
+          <w:lang w:val="fr-FR"/>
+        </w:rPr>
+        <w:t>sai_qos_map_list_</w:t>
+      </w:r>
+      <w:r>
+        <w:rPr>
+          <w:lang w:val="fr-FR"/>
+        </w:rPr>
+        <w:t>t</w:t>
+      </w:r>
+      <w:r>
+        <w:rPr>
+          <w:lang w:val="fr-FR"/>
+        </w:rPr>
+        <w:t xml:space="preserve"> qosmap;</w:t>
+      </w:r>
+    </w:p>
+    <w:p>
+      <w:pPr>
+        <w:pStyle w:val="code"/>
+        <w:ind w:firstLine="405"/>
+        <w:rPr>
+          <w:lang w:val="fr-FR"/>
+        </w:rPr>
+      </w:pPr>
+    </w:p>
+    <w:p>
+      <w:pPr>
+        <w:pStyle w:val="code"/>
+        <w:rPr>
+          <w:lang w:val="fr-FR"/>
+        </w:rPr>
+      </w:pPr>
+      <w:r>
+        <w:rPr>
+          <w:lang w:val="fr-FR"/>
+        </w:rPr>
+        <w:t>} sai_attribute_value_t;</w:t>
+      </w:r>
+    </w:p>
+    <w:p>
+      <w:pPr>
+        <w:pStyle w:val="code"/>
+      </w:pPr>
+    </w:p>
+    <w:p>
+      <w:pPr>
+        <w:pStyle w:val="Heading2"/>
+      </w:pPr>
+      <w:bookmarkStart w:id="10" w:name="_Toc417378500"/>
+      <w:r>
+        <w:t>Deprecate</w:t>
+      </w:r>
+      <w:bookmarkEnd w:id="10"/>
+      <w:r>
+        <w:t xml:space="preserve"> </w:t>
+      </w:r>
+    </w:p>
+    <w:p>
+      <w:pPr>
+        <w:pStyle w:val="Heading3"/>
+      </w:pPr>
+      <w:bookmarkStart w:id="11" w:name="_Toc417378501"/>
+      <w:r>
+        <w:t>Changes to saiqos.h</w:t>
+      </w:r>
+      <w:bookmarkEnd w:id="11"/>
+    </w:p>
+    <w:p>
+      <w:pPr>
+        <w:pStyle w:val="code"/>
+      </w:pPr>
+      <w:r>
+        <w:t>typedef enum _sai_cos_port_trust_t {</w:t>
+      </w:r>
+    </w:p>
+    <w:p>
+      <w:pPr>
+        <w:pStyle w:val="code"/>
+      </w:pPr>
+    </w:p>
+    <w:p>
+      <w:pPr>
+        <w:pStyle w:val="code"/>
+      </w:pPr>
+      <w:r>
+        <w:t xml:space="preserve">    /* Do not trust packet fields for setting CoS */</w:t>
+      </w:r>
+    </w:p>
+    <w:p>
+      <w:pPr>
+        <w:pStyle w:val="code"/>
+      </w:pPr>
+      <w:r>
+        <w:t xml:space="preserve">    SAI_COS_PORT_TRUST_NONE,</w:t>
+      </w:r>
+    </w:p>
+    <w:p>
+      <w:pPr>
+        <w:pStyle w:val="code"/>
+      </w:pPr>
+    </w:p>
+    <w:p>
+      <w:pPr>
+        <w:pStyle w:val="code"/>
+      </w:pPr>
+      <w:r>
+        <w:t xml:space="preserve">    /* Trust packets 802.1p field for setting CoS */</w:t>
+      </w:r>
+    </w:p>
+    <w:p>
+      <w:pPr>
+        <w:pStyle w:val="code"/>
+        <w:rPr>
+          <w:lang w:val="fr-FR"/>
+        </w:rPr>
+      </w:pPr>
+      <w:r>
+        <w:t xml:space="preserve">    </w:t>
+      </w:r>
+      <w:r>
+        <w:rPr>
+          <w:lang w:val="fr-FR"/>
+        </w:rPr>
+        <w:t>SAI_COS_PORT_TRUST_DOT1P,</w:t>
+      </w:r>
+    </w:p>
+    <w:p>
+      <w:pPr>
+        <w:pStyle w:val="code"/>
+        <w:rPr>
+          <w:lang w:val="fr-FR"/>
+        </w:rPr>
+      </w:pPr>
+    </w:p>
+    <w:p>
+      <w:pPr>
+        <w:pStyle w:val="code"/>
+      </w:pPr>
+      <w:r>
+        <w:rPr>
+          <w:lang w:val="fr-FR"/>
+        </w:rPr>
+        <w:t xml:space="preserve">    </w:t>
+      </w:r>
+      <w:r>
+        <w:t>/* Trust packets DSCP field for setting CoS */</w:t>
+      </w:r>
+    </w:p>
+    <w:p>
+      <w:pPr>
+        <w:pStyle w:val="code"/>
+        <w:rPr>
+          <w:lang w:val="fr-FR"/>
+        </w:rPr>
+      </w:pPr>
+      <w:r>
+        <w:t xml:space="preserve">    </w:t>
+      </w:r>
+      <w:r>
+        <w:rPr>
+          <w:lang w:val="fr-FR"/>
+        </w:rPr>
+        <w:t>SAI_COS_PORT_TRUST_DSCP</w:t>
+      </w:r>
+    </w:p>
+    <w:p>
+      <w:pPr>
+        <w:pStyle w:val="code"/>
+        <w:rPr>
+          <w:lang w:val="fr-FR"/>
+        </w:rPr>
+      </w:pPr>
+    </w:p>
+    <w:p>
+      <w:pPr>
+        <w:pStyle w:val="code"/>
+        <w:rPr>
+          <w:lang w:val="fr-FR"/>
+        </w:rPr>
+      </w:pPr>
+      <w:r>
+        <w:rPr>
+          <w:lang w:val="fr-FR"/>
+        </w:rPr>
+        <w:t>} sai_cos_port_trust_t;</w:t>
+      </w:r>
+    </w:p>
+    <w:p>
+      <w:pPr>
+        <w:pStyle w:val="code"/>
+        <w:rPr>
+          <w:lang w:val="fr-FR"/>
+        </w:rPr>
+      </w:pPr>
+      <w:r>
+        <w:rPr>
+          <w:lang w:val="fr-FR"/>
+        </w:rPr>
+        <w:t>/*</w:t>
+      </w:r>
+    </w:p>
+    <w:p>
+      <w:pPr>
+        <w:pStyle w:val="code"/>
+        <w:rPr>
+          <w:lang w:val="fr-FR"/>
+        </w:rPr>
+      </w:pPr>
+      <w:r>
+        <w:rPr>
+          <w:lang w:val="fr-FR"/>
+        </w:rPr>
+        <w:lastRenderedPageBreak/>
+        <w:t xml:space="preserve"> *   Cos map type selector</w:t>
+      </w:r>
+    </w:p>
+    <w:p>
+      <w:pPr>
+        <w:pStyle w:val="code"/>
+        <w:rPr>
+          <w:lang w:val="fr-FR"/>
+        </w:rPr>
+      </w:pPr>
+      <w:r>
+        <w:rPr>
+          <w:lang w:val="fr-FR"/>
+        </w:rPr>
+        <w:t>*/</w:t>
+      </w:r>
+    </w:p>
+    <w:p>
+      <w:pPr>
+        <w:pStyle w:val="code"/>
+        <w:rPr>
+          <w:lang w:val="fr-FR"/>
+        </w:rPr>
+      </w:pPr>
+      <w:r>
+        <w:rPr>
+          <w:lang w:val="fr-FR"/>
+        </w:rPr>
+        <w:t>typedef enum _sai_cos_map_t {</w:t>
+      </w:r>
+    </w:p>
+    <w:p>
+      <w:pPr>
+        <w:pStyle w:val="code"/>
+      </w:pPr>
+      <w:r>
+        <w:rPr>
+          <w:lang w:val="fr-FR"/>
+        </w:rPr>
+        <w:t xml:space="preserve">    </w:t>
+      </w:r>
+      <w:r>
+        <w:t>/* Dot1P to Traffic class</w:t>
+      </w:r>
+      <w:r>
+        <w:t xml:space="preserve"> Mapping */</w:t>
+      </w:r>
+    </w:p>
+    <w:p>
+      <w:pPr>
+        <w:pStyle w:val="code"/>
+      </w:pPr>
+      <w:r>
+        <w:t xml:space="preserve">    SAI_COS_MAP_DOT1P_TO_TC,</w:t>
+      </w:r>
+    </w:p>
+    <w:p>
+      <w:pPr>
+        <w:pStyle w:val="code"/>
+      </w:pPr>
+      <w:r>
+        <w:t xml:space="preserve">    /* DSCP to Traffic </w:t>
       </w:r>
       <w:r>
         <w:t>Mapping */</w:t>
@@ -5718,1006 +7703,6 @@
         <w:pStyle w:val="code"/>
       </w:pPr>
       <w:r>
-        <w:t xml:space="preserve">   </w:t>
-      </w:r>
-      <w:r>
-        <w:t xml:space="preserve">  </w:t>
-      </w:r>
-      <w:r>
-        <w:t xml:space="preserve"> SAI</w:t>
-      </w:r>
-      <w:r>
-        <w:t>_PORT_ATTR_</w:t>
-      </w:r>
-      <w:r>
-        <w:t>QOS_</w:t>
-      </w:r>
-      <w:r>
-        <w:t>DEFAULT_</w:t>
-      </w:r>
-      <w:r>
-        <w:t>TC,</w:t>
-      </w:r>
-    </w:p>
-    <w:p>
-      <w:pPr>
-        <w:pStyle w:val="code"/>
-      </w:pPr>
-    </w:p>
-    <w:p>
-      <w:pPr>
-        <w:pStyle w:val="code"/>
-        <w:rPr>
-          <w:lang w:val="fr-FR"/>
-        </w:rPr>
-      </w:pPr>
-      <w:r>
-        <w:t xml:space="preserve">   </w:t>
-      </w:r>
-      <w:r>
-        <w:rPr>
-          <w:lang w:val="fr-FR"/>
-        </w:rPr>
-        <w:t xml:space="preserve">/* Enable </w:t>
-      </w:r>
-      <w:r>
-        <w:rPr>
-          <w:lang w:val="fr-FR"/>
-        </w:rPr>
-        <w:t xml:space="preserve">DOT1P -&gt; TC </w:t>
-      </w:r>
-      <w:r>
-        <w:rPr>
-          <w:lang w:val="fr-FR"/>
-        </w:rPr>
-        <w:t xml:space="preserve">MAP [sai_object_id_t] </w:t>
-      </w:r>
-      <w:r>
-        <w:rPr>
-          <w:lang w:val="fr-FR"/>
-        </w:rPr>
-        <w:t>on port</w:t>
-      </w:r>
-    </w:p>
-    <w:p>
-      <w:pPr>
-        <w:pStyle w:val="code"/>
-      </w:pPr>
-      <w:r>
-        <w:rPr>
-          <w:lang w:val="fr-FR"/>
-        </w:rPr>
-        <w:t xml:space="preserve">    </w:t>
-      </w:r>
-      <w:r>
-        <w:t>*</w:t>
-      </w:r>
-      <w:r>
-        <w:t xml:space="preserve"> </w:t>
-      </w:r>
-      <w:r>
-        <w:t>MAP id</w:t>
-      </w:r>
-      <w:r>
-        <w:t xml:space="preserve"> = </w:t>
-      </w:r>
-      <w:r>
-        <w:t xml:space="preserve">SAI_NULL_OBJECT_ID to disable map </w:t>
-      </w:r>
-      <w:r>
-        <w:t>on port</w:t>
-      </w:r>
-      <w:r>
-        <w:t xml:space="preserve">. </w:t>
-      </w:r>
-    </w:p>
-    <w:p>
-      <w:pPr>
-        <w:pStyle w:val="code"/>
-      </w:pPr>
-      <w:r>
-        <w:t xml:space="preserve">    * To enable/disbale trust Dot1p, Map ID should be add/remove on port </w:t>
-      </w:r>
-      <w:r>
-        <w:t>*/</w:t>
-      </w:r>
-    </w:p>
-    <w:p>
-      <w:pPr>
-        <w:pStyle w:val="code"/>
-      </w:pPr>
-    </w:p>
-    <w:p>
-      <w:pPr>
-        <w:pStyle w:val="code"/>
-      </w:pPr>
-      <w:r>
-        <w:t xml:space="preserve">    SAI_PORT_ATTR_QOS_</w:t>
-      </w:r>
-      <w:r>
-        <w:t>DOT1P</w:t>
-      </w:r>
-      <w:r>
-        <w:t>_TO_TC_MAP,</w:t>
-      </w:r>
-    </w:p>
-    <w:p>
-      <w:pPr>
-        <w:pStyle w:val="code"/>
-      </w:pPr>
-    </w:p>
-    <w:p>
-      <w:pPr>
-        <w:pStyle w:val="code"/>
-      </w:pPr>
-      <w:r>
-        <w:t xml:space="preserve">   /* Enable DOT</w:t>
-      </w:r>
-      <w:r>
-        <w:t>1P -&gt; COLOR</w:t>
-      </w:r>
-      <w:r>
-        <w:t xml:space="preserve"> MAP [sai_object_id_t] on port</w:t>
-      </w:r>
-    </w:p>
-    <w:p>
-      <w:pPr>
-        <w:pStyle w:val="code"/>
-      </w:pPr>
-      <w:r>
-        <w:t xml:space="preserve">    </w:t>
-      </w:r>
-      <w:r>
-        <w:t>*</w:t>
-      </w:r>
-      <w:r>
-        <w:t xml:space="preserve"> </w:t>
-      </w:r>
-      <w:r>
-        <w:t>MAP id</w:t>
-      </w:r>
-      <w:r>
-        <w:t xml:space="preserve"> = </w:t>
-      </w:r>
-      <w:r>
-        <w:t xml:space="preserve">SAI_NULL_OBJECT_ID to disable map </w:t>
-      </w:r>
-      <w:r>
-        <w:t>on port</w:t>
-      </w:r>
-      <w:r>
-        <w:t xml:space="preserve">. </w:t>
-      </w:r>
-    </w:p>
-    <w:p>
-      <w:pPr>
-        <w:pStyle w:val="code"/>
-      </w:pPr>
-      <w:r>
-        <w:t xml:space="preserve">    * To enable/disbale trust Dot1p, Map ID should be add/remove on port </w:t>
-      </w:r>
-      <w:r>
-        <w:t>*/</w:t>
-      </w:r>
-    </w:p>
-    <w:p>
-      <w:pPr>
-        <w:pStyle w:val="code"/>
-      </w:pPr>
-    </w:p>
-    <w:p>
-      <w:pPr>
-        <w:pStyle w:val="code"/>
-      </w:pPr>
-      <w:r>
-        <w:t xml:space="preserve">    SAI_PORT_ATTR_QOS_</w:t>
-      </w:r>
-      <w:r>
-        <w:t>DOT1P_</w:t>
-      </w:r>
-      <w:r>
-        <w:t>TO_COLOR_MAP,</w:t>
-      </w:r>
-    </w:p>
-    <w:p>
-      <w:pPr>
-        <w:pStyle w:val="code"/>
-      </w:pPr>
-    </w:p>
-    <w:p>
-      <w:pPr>
-        <w:pStyle w:val="code"/>
-        <w:rPr>
-          <w:lang w:val="fr-FR"/>
-        </w:rPr>
-      </w:pPr>
-      <w:r>
-        <w:lastRenderedPageBreak/>
-        <w:t xml:space="preserve">   </w:t>
-      </w:r>
-      <w:r>
-        <w:rPr>
-          <w:lang w:val="fr-FR"/>
-        </w:rPr>
-        <w:t xml:space="preserve">/* Enable </w:t>
-      </w:r>
-      <w:r>
-        <w:rPr>
-          <w:lang w:val="fr-FR"/>
-        </w:rPr>
-        <w:t>DSCP</w:t>
-      </w:r>
-      <w:r>
-        <w:rPr>
-          <w:lang w:val="fr-FR"/>
-        </w:rPr>
-        <w:t xml:space="preserve"> -&gt; TC </w:t>
-      </w:r>
-      <w:r>
-        <w:rPr>
-          <w:lang w:val="fr-FR"/>
-        </w:rPr>
-        <w:t xml:space="preserve">MAP [sai_object_id_t] </w:t>
-      </w:r>
-      <w:r>
-        <w:rPr>
-          <w:lang w:val="fr-FR"/>
-        </w:rPr>
-        <w:t>on port</w:t>
-      </w:r>
-    </w:p>
-    <w:p>
-      <w:pPr>
-        <w:pStyle w:val="code"/>
-      </w:pPr>
-      <w:r>
-        <w:rPr>
-          <w:lang w:val="fr-FR"/>
-        </w:rPr>
-        <w:t xml:space="preserve">    </w:t>
-      </w:r>
-      <w:r>
-        <w:t>*</w:t>
-      </w:r>
-      <w:r>
-        <w:t xml:space="preserve"> </w:t>
-      </w:r>
-      <w:r>
-        <w:t>MAP id</w:t>
-      </w:r>
-      <w:r>
-        <w:t xml:space="preserve"> = </w:t>
-      </w:r>
-      <w:r>
-        <w:t xml:space="preserve">SAI_NULL_OBJECT_ID to disable map </w:t>
-      </w:r>
-      <w:r>
-        <w:t>on port</w:t>
-      </w:r>
-      <w:r>
-        <w:t xml:space="preserve">. </w:t>
-      </w:r>
-    </w:p>
-    <w:p>
-      <w:pPr>
-        <w:pStyle w:val="code"/>
-      </w:pPr>
-      <w:r>
-        <w:t xml:space="preserve">    * To enable/disbale</w:t>
-      </w:r>
-      <w:r>
-        <w:t xml:space="preserve"> trust DSCP</w:t>
-      </w:r>
-      <w:r>
-        <w:t xml:space="preserve">, Map ID should be add/remove on port </w:t>
-      </w:r>
-      <w:r>
-        <w:t>*/</w:t>
-      </w:r>
-    </w:p>
-    <w:p>
-      <w:pPr>
-        <w:pStyle w:val="code"/>
-      </w:pPr>
-    </w:p>
-    <w:p>
-      <w:pPr>
-        <w:pStyle w:val="code"/>
-      </w:pPr>
-      <w:r>
-        <w:t xml:space="preserve"> </w:t>
-      </w:r>
-      <w:r>
-        <w:t xml:space="preserve"> </w:t>
-      </w:r>
-      <w:r>
-        <w:t xml:space="preserve">  </w:t>
-      </w:r>
-      <w:r>
-        <w:t>SAI_PORT_ATTR_</w:t>
-      </w:r>
-      <w:r>
-        <w:t>QOS_DSCP_TO_TC_MAP</w:t>
-      </w:r>
-      <w:r>
-        <w:t>,</w:t>
-      </w:r>
-    </w:p>
-    <w:p>
-      <w:pPr>
-        <w:pStyle w:val="code"/>
-      </w:pPr>
-    </w:p>
-    <w:p>
-      <w:pPr>
-        <w:pStyle w:val="code"/>
-      </w:pPr>
-      <w:r>
-        <w:t xml:space="preserve">   /* Enable DSCP</w:t>
-      </w:r>
-      <w:r>
-        <w:t xml:space="preserve"> -&gt; COLOR</w:t>
-      </w:r>
-      <w:r>
-        <w:t xml:space="preserve"> MAP [sai_object_id_t] on port</w:t>
-      </w:r>
-    </w:p>
-    <w:p>
-      <w:pPr>
-        <w:pStyle w:val="code"/>
-      </w:pPr>
-      <w:r>
-        <w:t xml:space="preserve">    </w:t>
-      </w:r>
-      <w:r>
-        <w:t>*</w:t>
-      </w:r>
-      <w:r>
-        <w:t xml:space="preserve"> </w:t>
-      </w:r>
-      <w:r>
-        <w:t>MAP id</w:t>
-      </w:r>
-      <w:r>
-        <w:t xml:space="preserve"> = </w:t>
-      </w:r>
-      <w:r>
-        <w:t xml:space="preserve">SAI_NULL_OBJECT_ID to disable map </w:t>
-      </w:r>
-      <w:r>
-        <w:t>on port</w:t>
-      </w:r>
-      <w:r>
-        <w:t xml:space="preserve">. </w:t>
-      </w:r>
-    </w:p>
-    <w:p>
-      <w:pPr>
-        <w:pStyle w:val="code"/>
-      </w:pPr>
-      <w:r>
-        <w:t xml:space="preserve">    * To enable/disbale trust DSCP, Map ID should be add/remove on port </w:t>
-      </w:r>
-      <w:r>
-        <w:t>*/</w:t>
-      </w:r>
-    </w:p>
-    <w:p>
-      <w:pPr>
-        <w:pStyle w:val="code"/>
-      </w:pPr>
-    </w:p>
-    <w:p>
-      <w:pPr>
-        <w:pStyle w:val="code"/>
-      </w:pPr>
-      <w:r>
-        <w:t xml:space="preserve">    </w:t>
-      </w:r>
-      <w:r>
-        <w:t>SAI_PORT_ATTR_QOS_</w:t>
-      </w:r>
-      <w:r>
-        <w:t>DSCP_TO_COLOR</w:t>
-      </w:r>
-      <w:r>
-        <w:t>_MAP,</w:t>
-      </w:r>
-    </w:p>
-    <w:p>
-      <w:pPr>
-        <w:pStyle w:val="code"/>
-      </w:pPr>
-    </w:p>
-    <w:p>
-      <w:pPr>
-        <w:pStyle w:val="code"/>
-        <w:rPr>
-          <w:lang w:val="fr-FR"/>
-        </w:rPr>
-      </w:pPr>
-      <w:r>
-        <w:t xml:space="preserve">   </w:t>
-      </w:r>
-      <w:r>
-        <w:rPr>
-          <w:lang w:val="fr-FR"/>
-        </w:rPr>
-        <w:t xml:space="preserve">/* Enable </w:t>
-      </w:r>
-      <w:r>
-        <w:rPr>
-          <w:lang w:val="fr-FR"/>
-        </w:rPr>
-        <w:t xml:space="preserve">TC -&gt; Queue </w:t>
-      </w:r>
-      <w:r>
-        <w:rPr>
-          <w:lang w:val="fr-FR"/>
-        </w:rPr>
-        <w:t xml:space="preserve">MAP [sai_object_id_t] </w:t>
-      </w:r>
-      <w:r>
-        <w:rPr>
-          <w:lang w:val="fr-FR"/>
-        </w:rPr>
-        <w:t xml:space="preserve"> on port</w:t>
-      </w:r>
-    </w:p>
-    <w:p>
-      <w:pPr>
-        <w:pStyle w:val="code"/>
-      </w:pPr>
-      <w:r>
-        <w:rPr>
-          <w:lang w:val="fr-FR"/>
-        </w:rPr>
-        <w:t xml:space="preserve">      </w:t>
-      </w:r>
-      <w:r>
-        <w:t>Map</w:t>
-      </w:r>
-      <w:r>
-        <w:t xml:space="preserve"> id</w:t>
-      </w:r>
-      <w:r>
-        <w:t xml:space="preserve"> = </w:t>
-      </w:r>
-      <w:r>
-        <w:t>SAI_NULL_OBJECT_ID</w:t>
-      </w:r>
-      <w:r>
-        <w:t xml:space="preserve"> to disable map </w:t>
-      </w:r>
-      <w:r>
-        <w:t>on port</w:t>
-      </w:r>
-      <w:r>
-        <w:t xml:space="preserve"> */</w:t>
-      </w:r>
-    </w:p>
-    <w:p>
-      <w:pPr>
-        <w:pStyle w:val="code"/>
-      </w:pPr>
-    </w:p>
-    <w:p>
-      <w:pPr>
-        <w:pStyle w:val="code"/>
-      </w:pPr>
-      <w:r>
-        <w:t xml:space="preserve">    </w:t>
-      </w:r>
-      <w:r>
-        <w:t>SAI_PORT_ATTR_QOS_</w:t>
-      </w:r>
-      <w:r>
-        <w:t>TC</w:t>
-      </w:r>
-      <w:r>
-        <w:t>_TO_</w:t>
-      </w:r>
-      <w:r>
-        <w:t>QUEUE</w:t>
-      </w:r>
-      <w:r>
-        <w:t>_MAP,</w:t>
-      </w:r>
-    </w:p>
-    <w:p>
-      <w:pPr>
-        <w:pStyle w:val="code"/>
-      </w:pPr>
-    </w:p>
-    <w:p>
-      <w:pPr>
-        <w:pStyle w:val="code"/>
-      </w:pPr>
-      <w:r>
-        <w:t xml:space="preserve">   </w:t>
-      </w:r>
-      <w:r>
-        <w:t xml:space="preserve">/* Enable </w:t>
-      </w:r>
-      <w:r>
-        <w:t>TC -&gt; DOT</w:t>
-      </w:r>
-      <w:r>
-        <w:t>1P</w:t>
-      </w:r>
-      <w:r>
-        <w:t xml:space="preserve"> MAP [sai_object_id_t] </w:t>
-      </w:r>
-    </w:p>
-    <w:p>
-      <w:pPr>
-        <w:pStyle w:val="code"/>
-      </w:pPr>
-      <w:r>
-        <w:t xml:space="preserve">      </w:t>
-      </w:r>
-      <w:r>
-        <w:t>Map id</w:t>
-      </w:r>
-      <w:r>
-        <w:t xml:space="preserve"> = </w:t>
-      </w:r>
-      <w:r>
-        <w:t xml:space="preserve">SAI_NULL_OBJECT_ID to disable map </w:t>
-      </w:r>
-      <w:r>
-        <w:t>on port</w:t>
-      </w:r>
-      <w:r>
-        <w:t xml:space="preserve"> */</w:t>
-      </w:r>
-    </w:p>
-    <w:p>
-      <w:pPr>
-        <w:pStyle w:val="code"/>
-      </w:pPr>
-    </w:p>
-    <w:p>
-      <w:pPr>
-        <w:pStyle w:val="code"/>
-      </w:pPr>
-      <w:r>
-        <w:t xml:space="preserve">    </w:t>
-      </w:r>
-      <w:r>
-        <w:t>SAI_PORT_ATTR_QOS_TC_TO_</w:t>
-      </w:r>
-      <w:r>
-        <w:t>DOT1P</w:t>
-      </w:r>
-      <w:r>
-        <w:t>_MAP,</w:t>
-      </w:r>
-    </w:p>
-    <w:p>
-      <w:pPr>
-        <w:pStyle w:val="code"/>
-      </w:pPr>
-    </w:p>
-    <w:p>
-      <w:pPr>
-        <w:pStyle w:val="code"/>
-      </w:pPr>
-      <w:r>
-        <w:t xml:space="preserve">   /* Enable </w:t>
-      </w:r>
-      <w:r>
-        <w:t>TC -&gt; DSCP</w:t>
-      </w:r>
-      <w:r>
-        <w:t xml:space="preserve"> M</w:t>
-      </w:r>
-      <w:r>
-        <w:t xml:space="preserve">AP [sai_object_id_t] </w:t>
-      </w:r>
-    </w:p>
-    <w:p>
-      <w:pPr>
-        <w:pStyle w:val="code"/>
-      </w:pPr>
-      <w:r>
-        <w:t xml:space="preserve">      </w:t>
-      </w:r>
-      <w:r>
-        <w:t>Map id</w:t>
-      </w:r>
-      <w:r>
-        <w:t xml:space="preserve"> = </w:t>
-      </w:r>
-      <w:r>
-        <w:t xml:space="preserve">SAI_NULL_OBJECT_ID to disable map </w:t>
-      </w:r>
-      <w:r>
-        <w:t>on port</w:t>
-      </w:r>
-      <w:r>
-        <w:t xml:space="preserve"> */</w:t>
-      </w:r>
-    </w:p>
-    <w:p>
-      <w:pPr>
-        <w:pStyle w:val="code"/>
-      </w:pPr>
-    </w:p>
-    <w:p>
-      <w:pPr>
-        <w:pStyle w:val="code"/>
-      </w:pPr>
-      <w:r>
-        <w:t xml:space="preserve">    </w:t>
-      </w:r>
-      <w:r>
-        <w:t>SAI_PORT_ATTR_QOS_TC_TO_</w:t>
-      </w:r>
-      <w:r>
-        <w:t>DSCP</w:t>
-      </w:r>
-      <w:r>
-        <w:t>_MAP,</w:t>
-      </w:r>
-    </w:p>
-    <w:p>
-      <w:pPr>
-        <w:pStyle w:val="code"/>
-      </w:pPr>
-    </w:p>
-    <w:p>
-      <w:pPr>
-        <w:pStyle w:val="code"/>
-        <w:rPr>
-          <w:lang w:val="fr-FR"/>
-        </w:rPr>
-      </w:pPr>
-      <w:r>
-        <w:rPr>
-          <w:lang w:val="fr-FR"/>
-        </w:rPr>
-        <w:t>} sai</w:t>
-      </w:r>
-      <w:r>
-        <w:rPr>
-          <w:lang w:val="fr-FR"/>
-        </w:rPr>
-        <w:t>_port_attr_t;</w:t>
-      </w:r>
-    </w:p>
-    <w:p>
-      <w:pPr>
-        <w:spacing w:line="240" w:lineRule="auto"/>
-        <w:rPr>
-          <w:rFonts w:cstheme="minorHAnsi"/>
-        </w:rPr>
-      </w:pPr>
-    </w:p>
-    <w:p>
-      <w:pPr>
-        <w:pStyle w:val="Heading2"/>
-        <w:rPr>
-          <w:lang w:val="fr-FR"/>
-        </w:rPr>
-      </w:pPr>
-      <w:bookmarkStart w:id="9" w:name="_Toc417378499"/>
-      <w:r>
-        <w:rPr>
-          <w:lang w:val="fr-FR"/>
-        </w:rPr>
-        <w:t>Changes to saitypes.h</w:t>
-      </w:r>
-      <w:bookmarkEnd w:id="9"/>
-    </w:p>
-    <w:p>
-      <w:pPr>
-        <w:pStyle w:val="code"/>
-      </w:pPr>
-      <w:r>
-        <w:t>typedef union {</w:t>
-      </w:r>
-    </w:p>
-    <w:p>
-      <w:pPr>
-        <w:pStyle w:val="code"/>
-      </w:pPr>
-    </w:p>
-    <w:p>
-      <w:pPr>
-        <w:pStyle w:val="code"/>
-        <w:ind w:firstLine="405"/>
-        <w:rPr>
-          <w:lang w:val="fr-FR"/>
-        </w:rPr>
-      </w:pPr>
-      <w:r>
-        <w:rPr>
-          <w:lang w:val="fr-FR"/>
-        </w:rPr>
-        <w:t>sai_qos_map_list_</w:t>
-      </w:r>
-      <w:r>
-        <w:rPr>
-          <w:lang w:val="fr-FR"/>
-        </w:rPr>
-        <w:t>t</w:t>
-      </w:r>
-      <w:r>
-        <w:rPr>
-          <w:lang w:val="fr-FR"/>
-        </w:rPr>
-        <w:t xml:space="preserve"> qosmap;</w:t>
-      </w:r>
-    </w:p>
-    <w:p>
-      <w:pPr>
-        <w:pStyle w:val="code"/>
-        <w:ind w:firstLine="405"/>
-        <w:rPr>
-          <w:lang w:val="fr-FR"/>
-        </w:rPr>
-      </w:pPr>
-    </w:p>
-    <w:p>
-      <w:pPr>
-        <w:pStyle w:val="code"/>
-        <w:rPr>
-          <w:lang w:val="fr-FR"/>
-        </w:rPr>
-      </w:pPr>
-      <w:r>
-        <w:rPr>
-          <w:lang w:val="fr-FR"/>
-        </w:rPr>
-        <w:t>} sai_attribute_value_t;</w:t>
-      </w:r>
-    </w:p>
-    <w:p>
-      <w:pPr>
-        <w:pStyle w:val="code"/>
-      </w:pPr>
-    </w:p>
-    <w:p>
-      <w:pPr>
-        <w:pStyle w:val="Heading2"/>
-      </w:pPr>
-      <w:bookmarkStart w:id="10" w:name="_Toc417378500"/>
-      <w:r>
-        <w:t>Deprecate</w:t>
-      </w:r>
-      <w:bookmarkEnd w:id="10"/>
-      <w:r>
-        <w:t xml:space="preserve"> </w:t>
-      </w:r>
-    </w:p>
-    <w:p>
-      <w:pPr>
-        <w:pStyle w:val="Heading3"/>
-      </w:pPr>
-      <w:bookmarkStart w:id="11" w:name="_Toc417378501"/>
-      <w:r>
-        <w:t>Changes to saiqos.h</w:t>
-      </w:r>
-      <w:bookmarkEnd w:id="11"/>
-    </w:p>
-    <w:p>
-      <w:pPr>
-        <w:pStyle w:val="code"/>
-      </w:pPr>
-      <w:r>
-        <w:t>typedef enum _sai_cos_port_trust_t {</w:t>
-      </w:r>
-    </w:p>
-    <w:p>
-      <w:pPr>
-        <w:pStyle w:val="code"/>
-      </w:pPr>
-    </w:p>
-    <w:p>
-      <w:pPr>
-        <w:pStyle w:val="code"/>
-      </w:pPr>
-      <w:r>
-        <w:t xml:space="preserve">    /* Do not trust packet fields for setting CoS */</w:t>
-      </w:r>
-    </w:p>
-    <w:p>
-      <w:pPr>
-        <w:pStyle w:val="code"/>
-      </w:pPr>
-      <w:r>
-        <w:t xml:space="preserve">    SAI_COS_PORT_TRUST_NONE,</w:t>
-      </w:r>
-    </w:p>
-    <w:p>
-      <w:pPr>
-        <w:pStyle w:val="code"/>
-      </w:pPr>
-    </w:p>
-    <w:p>
-      <w:pPr>
-        <w:pStyle w:val="code"/>
-      </w:pPr>
-      <w:r>
-        <w:t xml:space="preserve">    /* Trust packets 802.1p field for setting CoS */</w:t>
-      </w:r>
-    </w:p>
-    <w:p>
-      <w:pPr>
-        <w:pStyle w:val="code"/>
-        <w:rPr>
-          <w:lang w:val="fr-FR"/>
-        </w:rPr>
-      </w:pPr>
-      <w:r>
-        <w:t xml:space="preserve">    </w:t>
-      </w:r>
-      <w:r>
-        <w:rPr>
-          <w:lang w:val="fr-FR"/>
-        </w:rPr>
-        <w:t>SAI_COS_PORT_TRUST_DOT1P,</w:t>
-      </w:r>
-    </w:p>
-    <w:p>
-      <w:pPr>
-        <w:pStyle w:val="code"/>
-        <w:rPr>
-          <w:lang w:val="fr-FR"/>
-        </w:rPr>
-      </w:pPr>
-    </w:p>
-    <w:p>
-      <w:pPr>
-        <w:pStyle w:val="code"/>
-      </w:pPr>
-      <w:r>
-        <w:rPr>
-          <w:lang w:val="fr-FR"/>
-        </w:rPr>
-        <w:t xml:space="preserve">    </w:t>
-      </w:r>
-      <w:r>
-        <w:t>/* Trust packets DSCP field for setting CoS */</w:t>
-      </w:r>
-    </w:p>
-    <w:p>
-      <w:pPr>
-        <w:pStyle w:val="code"/>
-        <w:rPr>
-          <w:lang w:val="fr-FR"/>
-        </w:rPr>
-      </w:pPr>
-      <w:r>
-        <w:t xml:space="preserve">    </w:t>
-      </w:r>
-      <w:r>
-        <w:rPr>
-          <w:lang w:val="fr-FR"/>
-        </w:rPr>
-        <w:t>SAI_COS_PORT_TRUST_DSCP</w:t>
-      </w:r>
-    </w:p>
-    <w:p>
-      <w:pPr>
-        <w:pStyle w:val="code"/>
-        <w:rPr>
-          <w:lang w:val="fr-FR"/>
-        </w:rPr>
-      </w:pPr>
-    </w:p>
-    <w:p>
-      <w:pPr>
-        <w:pStyle w:val="code"/>
-        <w:rPr>
-          <w:lang w:val="fr-FR"/>
-        </w:rPr>
-      </w:pPr>
-      <w:r>
-        <w:rPr>
-          <w:lang w:val="fr-FR"/>
-        </w:rPr>
-        <w:t>} sai_cos_port_trust_t;</w:t>
-      </w:r>
-    </w:p>
-    <w:p>
-      <w:pPr>
-        <w:pStyle w:val="code"/>
-        <w:rPr>
-          <w:lang w:val="fr-FR"/>
-        </w:rPr>
-      </w:pPr>
-      <w:r>
-        <w:rPr>
-          <w:lang w:val="fr-FR"/>
-        </w:rPr>
-        <w:t>/*</w:t>
-      </w:r>
-    </w:p>
-    <w:p>
-      <w:pPr>
-        <w:pStyle w:val="code"/>
-        <w:rPr>
-          <w:lang w:val="fr-FR"/>
-        </w:rPr>
-      </w:pPr>
-      <w:r>
-        <w:rPr>
-          <w:lang w:val="fr-FR"/>
-        </w:rPr>
-        <w:t xml:space="preserve"> *   Cos map type selector</w:t>
-      </w:r>
-    </w:p>
-    <w:p>
-      <w:pPr>
-        <w:pStyle w:val="code"/>
-        <w:rPr>
-          <w:lang w:val="fr-FR"/>
-        </w:rPr>
-      </w:pPr>
-      <w:r>
-        <w:rPr>
-          <w:lang w:val="fr-FR"/>
-        </w:rPr>
-        <w:t>*/</w:t>
-      </w:r>
-    </w:p>
-    <w:p>
-      <w:pPr>
-        <w:pStyle w:val="code"/>
-        <w:rPr>
-          <w:lang w:val="fr-FR"/>
-        </w:rPr>
-      </w:pPr>
-      <w:r>
-        <w:rPr>
-          <w:lang w:val="fr-FR"/>
-        </w:rPr>
-        <w:t>typedef enum _sai_cos_map_t {</w:t>
-      </w:r>
-    </w:p>
-    <w:p>
-      <w:pPr>
-        <w:pStyle w:val="code"/>
-      </w:pPr>
-      <w:r>
-        <w:rPr>
-          <w:lang w:val="fr-FR"/>
-        </w:rPr>
-        <w:t xml:space="preserve">    </w:t>
-      </w:r>
-      <w:r>
-        <w:t>/* Dot1P to Traffic class</w:t>
-      </w:r>
-      <w:r>
-        <w:t xml:space="preserve"> Mapping */</w:t>
-      </w:r>
-    </w:p>
-    <w:p>
-      <w:pPr>
-        <w:pStyle w:val="code"/>
-      </w:pPr>
-      <w:r>
-        <w:t xml:space="preserve">    SAI_COS_MAP_DOT1P_TO_TC,</w:t>
-      </w:r>
-    </w:p>
-    <w:p>
-      <w:pPr>
-        <w:pStyle w:val="code"/>
-      </w:pPr>
-      <w:r>
-        <w:t xml:space="preserve">    /* DSCP to Traffic </w:t>
-      </w:r>
-      <w:r>
-        <w:t>Mapping */</w:t>
-      </w:r>
-    </w:p>
-    <w:p>
-      <w:pPr>
-        <w:pStyle w:val="code"/>
-      </w:pPr>
-      <w:r>
         <w:t xml:space="preserve">    SAI_COS_MAP_DSCP_TO_TC,</w:t>
       </w:r>
     </w:p>
@@ -6726,7 +7711,6 @@
         <w:pStyle w:val="code"/>
       </w:pPr>
       <w:r>
-        <w:lastRenderedPageBreak/>
         <w:t xml:space="preserve">    /* TC Mapping to schedule node</w:t>
       </w:r>
       <w:r>
@@ -7317,6 +8301,7 @@
           </w:tcPr>
           <w:p>
             <w:r>
+              <w:lastRenderedPageBreak/>
               <w:t>TC</w:t>
             </w:r>
           </w:p>
@@ -7463,7 +8448,6 @@
         <w:rPr>
           <w:lang w:val="fr-FR"/>
         </w:rPr>
-        <w:lastRenderedPageBreak/>
         <w:t xml:space="preserve">    </w:t>
       </w:r>
       <w:r>
@@ -8609,6 +9593,7 @@
       </w:pPr>
       <w:bookmarkStart w:id="16" w:name="_Toc417378506"/>
       <w:r>
+        <w:lastRenderedPageBreak/>
         <w:t>Create TC</w:t>
       </w:r>
       <w:r>
@@ -8626,7 +9611,6 @@
         <w:pStyle w:val="Heading4"/>
       </w:pPr>
       <w:r>
-        <w:lastRenderedPageBreak/>
         <w:t>Step 1: Get the SAI queue object id’s</w:t>
       </w:r>
     </w:p>
@@ -10629,6 +11613,7 @@
         <w:rPr>
           <w:lang w:val="fr-FR"/>
         </w:rPr>
+        <w:lastRenderedPageBreak/>
         <w:t xml:space="preserve">    </w:t>
       </w:r>
       <w:r>
@@ -10779,7 +11764,6 @@
         <w:rPr>
           <w:lang w:val="fr-FR"/>
         </w:rPr>
-        <w:lastRenderedPageBreak/>
         <w:t xml:space="preserve">    </w:t>
       </w:r>
       <w:r>
@@ -12259,6 +13243,9 @@
       </w:hyperlink>
       <w:r>
         <w:br/>
+      </w:r>
+      <w:r>
+        <w:lastRenderedPageBreak/>
         <w:t>Cc: Manickam, Arunsubash; Natchimuth, Anbalagan; Shah, Zubin</w:t>
       </w:r>
       <w:r>
@@ -12289,7 +13276,6 @@
         <w:rPr>
           <w:color w:val="1F497D"/>
         </w:rPr>
-        <w:lastRenderedPageBreak/>
         <w:t>On the SAI-Proposal-QOS-MAPS-Ver1. The understanding I have is this proposal defines:</w:t>
       </w:r>
     </w:p>
@@ -12564,6 +13550,7 @@
         <w:rPr>
           <w:color w:val="1F497D"/>
         </w:rPr>
+        <w:lastRenderedPageBreak/>
         <w:t>SAI_PORT_ATTR_QOS_MAP_LIST attribute is defined for ingress or egress, I think we need 2 maps there, one for ingress (Dxxx-TC/COLOR etc) and one for egress (TC-&gt;Dxxx)</w:t>
       </w:r>
     </w:p>
@@ -12577,7 +13564,6 @@
         <w:rPr>
           <w:color w:val="1F497D"/>
         </w:rPr>
-        <w:lastRenderedPageBreak/>
         <w:t>&lt;Ashok D&gt; SAI_PORT_ATTR_QOS_MAP_LIST attribute is to apply the list of maps. This is defined as below. So we can apply the Dxxx-TC, Dxxx-COLOR and TC-&gt;DSCP and TC-&gt;DOT1P.</w:t>
       </w:r>
     </w:p>
@@ -12838,6 +13824,7 @@
     </w:p>
     <w:p>
       <w:r>
+        <w:lastRenderedPageBreak/>
         <w:t xml:space="preserve">Both the cases remark will happen egress port,  but value can get from ingress map/egress maps in pipeline. Both maps are applied then egress will take more precedence. </w:t>
       </w:r>
     </w:p>
@@ -12848,7 +13835,6 @@
     </w:p>
     <w:p>
       <w:r>
-        <w:lastRenderedPageBreak/>
         <w:t xml:space="preserve">  traffic class -&gt; DSCP </w:t>
       </w:r>
     </w:p>
@@ -13138,6 +14124,7 @@
           <w:rFonts w:ascii="Cambria" w:hAnsi="Cambria"/>
           <w:color w:val="0070C0"/>
         </w:rPr>
+        <w:lastRenderedPageBreak/>
         <w:t xml:space="preserve">DSCP-&gt; Traffic class </w:t>
       </w:r>
     </w:p>
@@ -13183,7 +14170,6 @@
           <w:rFonts w:ascii="Cambria" w:hAnsi="Cambria"/>
           <w:color w:val="0070C0"/>
         </w:rPr>
-        <w:lastRenderedPageBreak/>
         <w:t xml:space="preserve">DOT1P-&gt; Color </w:t>
       </w:r>
     </w:p>
@@ -13486,6 +14472,7 @@
           <w:sz w:val="24"/>
           <w:szCs w:val="24"/>
         </w:rPr>
+        <w:lastRenderedPageBreak/>
         <w:t>Is _sai_cos_port_trust_t  different from _sai_port_qos_trust_t  could we keep only one</w:t>
       </w:r>
     </w:p>
@@ -13538,7 +14525,6 @@
           <w:sz w:val="24"/>
           <w:szCs w:val="24"/>
         </w:rPr>
-        <w:lastRenderedPageBreak/>
         <w:t>If required we can have a quick call. Also, please let me know if I am added to subgroup, my organization needs to be indicated about it.</w:t>
       </w:r>
     </w:p>
@@ -13760,7 +14746,7 @@
           <w:fldChar w:fldCharType="separate"/>
         </w:r>
         <w:r>
-          <w:t>14</w:t>
+          <w:t>5</w:t>
         </w:r>
         <w:r>
           <w:fldChar w:fldCharType="end"/>
@@ -17003,7 +17989,7 @@
 </file>
 
 <file path=customXml/itemProps4.xml><?xml version="1.0" encoding="utf-8"?>
-<ds:datastoreItem xmlns:ds="http://schemas.openxmlformats.org/officeDocument/2006/customXml" ds:itemID="{B6D1D45F-E5AB-4E47-8F0D-81D7F65AB66F}">
+<ds:datastoreItem xmlns:ds="http://schemas.openxmlformats.org/officeDocument/2006/customXml" ds:itemID="{F6B3FE25-E11A-4842-ACD9-B29C76A05615}">
   <ds:schemaRefs>
     <ds:schemaRef ds:uri="http://schemas.openxmlformats.org/officeDocument/2006/bibliography"/>
   </ds:schemaRefs>
@@ -17011,7 +17997,7 @@
 </file>
 
 <file path=customXml/itemProps5.xml><?xml version="1.0" encoding="utf-8"?>
-<ds:datastoreItem xmlns:ds="http://schemas.openxmlformats.org/officeDocument/2006/customXml" ds:itemID="{1B80E04D-B69A-43B1-8AEA-C417D76A0B31}">
+<ds:datastoreItem xmlns:ds="http://schemas.openxmlformats.org/officeDocument/2006/customXml" ds:itemID="{191B2D5E-CB25-4A65-A67E-0AFD9C201D2F}">
   <ds:schemaRefs>
     <ds:schemaRef ds:uri="http://schemas.openxmlformats.org/officeDocument/2006/bibliography"/>
   </ds:schemaRefs>

</xml_diff>